<commit_message>
comments and readme update
</commit_message>
<xml_diff>
--- a/Report/report.docx
+++ b/Report/report.docx
@@ -89,6 +89,9 @@
         <w:t>3170</w:t>
       </w:r>
       <w:r>
+        <w:t xml:space="preserve"> -</w:t>
+      </w:r>
+      <w:r>
         <w:t xml:space="preserve"> </w:t>
       </w:r>
       <w:r>
@@ -139,56 +142,57 @@
           <w:lang w:val="it-IT"/>
         </w:rPr>
       </w:pPr>
-      <w:r>
+    </w:p>
+    <w:p>
+      <w:pPr>
         <w:rPr>
           <w:sz w:val="40"/>
           <w:szCs w:val="40"/>
           <w:lang w:val="it-IT"/>
         </w:rPr>
-        <w:t>Name</w:t>
-      </w:r>
+      </w:pPr>
       <w:r>
         <w:rPr>
           <w:sz w:val="40"/>
           <w:szCs w:val="40"/>
           <w:lang w:val="it-IT"/>
         </w:rPr>
-        <w:t>: Francesco Arrabito</w:t>
-      </w:r>
-    </w:p>
-    <w:p>
-      <w:pPr>
+        <w:t>Name</w:t>
+      </w:r>
+      <w:r>
         <w:rPr>
           <w:sz w:val="40"/>
           <w:szCs w:val="40"/>
           <w:lang w:val="it-IT"/>
         </w:rPr>
-      </w:pPr>
-      <w:proofErr w:type="spellStart"/>
-      <w:r>
+        <w:t>: Francesco Arrabito</w:t>
+      </w:r>
+    </w:p>
+    <w:p>
+      <w:pPr>
         <w:rPr>
           <w:sz w:val="40"/>
           <w:szCs w:val="40"/>
           <w:lang w:val="it-IT"/>
         </w:rPr>
-        <w:t>Student</w:t>
-      </w:r>
-      <w:proofErr w:type="spellEnd"/>
+      </w:pPr>
+      <w:proofErr w:type="spellStart"/>
       <w:r>
         <w:rPr>
           <w:sz w:val="40"/>
           <w:szCs w:val="40"/>
           <w:lang w:val="it-IT"/>
         </w:rPr>
-        <w:t xml:space="preserve"> ID</w:t>
-      </w:r>
+        <w:t>Student</w:t>
+      </w:r>
+      <w:proofErr w:type="spellEnd"/>
       <w:r>
         <w:rPr>
           <w:sz w:val="40"/>
           <w:szCs w:val="40"/>
           <w:lang w:val="it-IT"/>
         </w:rPr>
-        <w:t>:</w:t>
+        <w:t xml:space="preserve"> ID</w:t>
       </w:r>
       <w:r>
         <w:rPr>
@@ -196,16 +200,24 @@
           <w:szCs w:val="40"/>
           <w:lang w:val="it-IT"/>
         </w:rPr>
-        <w:t xml:space="preserve"> M00696513</w:t>
-      </w:r>
-    </w:p>
-    <w:p>
-      <w:pPr>
+        <w:t>:</w:t>
+      </w:r>
+      <w:r>
         <w:rPr>
           <w:sz w:val="40"/>
           <w:szCs w:val="40"/>
           <w:lang w:val="it-IT"/>
         </w:rPr>
+        <w:t xml:space="preserve"> M00696513</w:t>
+      </w:r>
+    </w:p>
+    <w:p>
+      <w:pPr>
+        <w:rPr>
+          <w:sz w:val="40"/>
+          <w:szCs w:val="40"/>
+          <w:lang w:val="it-IT"/>
+        </w:rPr>
       </w:pPr>
     </w:p>
     <w:p>
@@ -228,36 +240,28 @@
           <w:szCs w:val="40"/>
         </w:rPr>
       </w:pPr>
-      <w:r>
+    </w:p>
+    <w:p>
+      <w:pPr>
         <w:rPr>
           <w:sz w:val="40"/>
           <w:szCs w:val="40"/>
         </w:rPr>
-        <w:t xml:space="preserve">Tutor: </w:t>
-      </w:r>
+      </w:pPr>
       <w:r>
         <w:rPr>
           <w:sz w:val="40"/>
           <w:szCs w:val="40"/>
         </w:rPr>
-        <w:t>Chris Huyck</w:t>
-      </w:r>
-    </w:p>
-    <w:p>
-      <w:pPr>
+        <w:t xml:space="preserve">Tutor: </w:t>
+      </w:r>
+      <w:r>
         <w:rPr>
           <w:sz w:val="40"/>
           <w:szCs w:val="40"/>
         </w:rPr>
-      </w:pPr>
-    </w:p>
-    <w:p>
-      <w:pPr>
-        <w:rPr>
-          <w:sz w:val="40"/>
-          <w:szCs w:val="40"/>
-        </w:rPr>
-      </w:pPr>
+        <w:t>Chris Huyck</w:t>
+      </w:r>
     </w:p>
     <w:p>
       <w:pPr>
@@ -323,41 +327,73 @@
           <w:szCs w:val="22"/>
           <w:lang w:val="en-US"/>
         </w:rPr>
-        <w:t xml:space="preserve">This project focuses on </w:t>
-      </w:r>
-      <w:proofErr w:type="spellStart"/>
-      <w:r>
-        <w:rPr>
-          <w:sz w:val="22"/>
-          <w:szCs w:val="22"/>
-          <w:lang w:val="en-US"/>
-        </w:rPr>
-        <w:t>utilising</w:t>
-      </w:r>
-      <w:proofErr w:type="spellEnd"/>
-      <w:r>
-        <w:rPr>
-          <w:sz w:val="22"/>
-          <w:szCs w:val="22"/>
-          <w:lang w:val="en-US"/>
-        </w:rPr>
-        <w:t xml:space="preserve"> Java algorithms to tackle the travelling salesman issue (TSP). The salesperson begins his voyage in any city and only visits the other cities once. When the journey is over, he should return to the starting point, completing a full cycle. Because this is an NP problem, there is no algorithm to solve it in polynomial time (Leena &amp; Amit, 2004). This project made use of the following resources:</w:t>
-      </w:r>
-    </w:p>
-    <w:p>
-      <w:pPr>
-        <w:jc w:val="both"/>
-        <w:rPr>
-          <w:sz w:val="22"/>
-          <w:szCs w:val="22"/>
-          <w:lang w:val="en-US"/>
-        </w:rPr>
-      </w:pPr>
-    </w:p>
-    <w:p>
-      <w:pPr>
-        <w:jc w:val="both"/>
-        <w:rPr>
+        <w:t xml:space="preserve">The purpose of this project is to solve the travelling salesman </w:t>
+      </w:r>
+      <w:r>
+        <w:rPr>
+          <w:sz w:val="22"/>
+          <w:szCs w:val="22"/>
+          <w:lang w:val="en-US"/>
+        </w:rPr>
+        <w:t>problem</w:t>
+      </w:r>
+      <w:r>
+        <w:rPr>
+          <w:sz w:val="22"/>
+          <w:szCs w:val="22"/>
+          <w:lang w:val="en-US"/>
+        </w:rPr>
+        <w:t xml:space="preserve"> (TSP)</w:t>
+      </w:r>
+      <w:r>
+        <w:rPr>
+          <w:sz w:val="22"/>
+          <w:szCs w:val="22"/>
+          <w:lang w:val="en-US"/>
+        </w:rPr>
+        <w:t xml:space="preserve"> employing</w:t>
+      </w:r>
+      <w:r>
+        <w:rPr>
+          <w:sz w:val="22"/>
+          <w:szCs w:val="22"/>
+          <w:lang w:val="en-US"/>
+        </w:rPr>
+        <w:t xml:space="preserve"> </w:t>
+      </w:r>
+      <w:r>
+        <w:rPr>
+          <w:sz w:val="22"/>
+          <w:szCs w:val="22"/>
+          <w:lang w:val="en-US"/>
+        </w:rPr>
+        <w:t>algorithms in Java language</w:t>
+      </w:r>
+      <w:r>
+        <w:rPr>
+          <w:sz w:val="22"/>
+          <w:szCs w:val="22"/>
+          <w:lang w:val="en-US"/>
+        </w:rPr>
+        <w:t>. The salesperson begins on his journey in any location and only visits the other cities once. When the voyage is over, he should return to the beginning, completing a full circle. There is no method that can solve this NP issue in polynomial time since it is an NP problem (Leena &amp; Amit, 2004). The following resources were used in this project:</w:t>
+      </w:r>
+    </w:p>
+    <w:p>
+      <w:pPr>
+        <w:jc w:val="both"/>
+        <w:rPr>
+          <w:sz w:val="22"/>
+          <w:szCs w:val="22"/>
+          <w:lang w:val="en-US"/>
+        </w:rPr>
+      </w:pPr>
+    </w:p>
+    <w:p>
+      <w:pPr>
+        <w:jc w:val="both"/>
+        <w:rPr>
+          <w:b/>
+          <w:bCs/>
           <w:sz w:val="22"/>
           <w:szCs w:val="22"/>
           <w:lang w:val="en-US"/>
@@ -373,45 +409,187 @@
       </w:r>
       <w:r>
         <w:rPr>
-          <w:sz w:val="22"/>
-          <w:szCs w:val="22"/>
-          <w:lang w:val="en-US"/>
-        </w:rPr>
-        <w:t xml:space="preserve">Kruskal-TSP </w:t>
-      </w:r>
-      <w:r>
-        <w:rPr>
-          <w:sz w:val="22"/>
-          <w:szCs w:val="22"/>
-          <w:lang w:val="en-US"/>
-        </w:rPr>
-        <w:t>Greedy</w:t>
-      </w:r>
-      <w:r>
-        <w:rPr>
-          <w:sz w:val="22"/>
-          <w:szCs w:val="22"/>
-          <w:lang w:val="en-US"/>
-        </w:rPr>
-        <w:t xml:space="preserve"> (Heuristic) </w:t>
-      </w:r>
-    </w:p>
-    <w:p>
-      <w:pPr>
-        <w:jc w:val="both"/>
-        <w:rPr>
-          <w:sz w:val="22"/>
-          <w:szCs w:val="22"/>
-          <w:lang w:val="en-US"/>
-        </w:rPr>
-      </w:pPr>
-      <w:r>
-        <w:rPr>
-          <w:sz w:val="22"/>
-          <w:szCs w:val="22"/>
-          <w:lang w:val="en-US"/>
-        </w:rPr>
-        <w:t>• Chained Lin-Kernighan (Heuristic)</w:t>
+          <w:b/>
+          <w:bCs/>
+          <w:sz w:val="22"/>
+          <w:szCs w:val="22"/>
+          <w:lang w:val="en-US"/>
+        </w:rPr>
+        <w:t>Kruskal-TSP Greedy</w:t>
+      </w:r>
+      <w:r>
+        <w:rPr>
+          <w:b/>
+          <w:bCs/>
+          <w:sz w:val="22"/>
+          <w:szCs w:val="22"/>
+          <w:lang w:val="en-US"/>
+        </w:rPr>
+        <w:tab/>
+      </w:r>
+      <w:r>
+        <w:rPr>
+          <w:sz w:val="22"/>
+          <w:szCs w:val="22"/>
+          <w:lang w:val="en-US"/>
+        </w:rPr>
+        <w:t>(Heuristic)</w:t>
+      </w:r>
+      <w:r>
+        <w:rPr>
+          <w:b/>
+          <w:bCs/>
+          <w:sz w:val="22"/>
+          <w:szCs w:val="22"/>
+          <w:lang w:val="en-US"/>
+        </w:rPr>
+        <w:t xml:space="preserve"> </w:t>
+      </w:r>
+    </w:p>
+    <w:p>
+      <w:pPr>
+        <w:jc w:val="both"/>
+        <w:rPr>
+          <w:b/>
+          <w:bCs/>
+          <w:sz w:val="22"/>
+          <w:szCs w:val="22"/>
+          <w:lang w:val="en-US"/>
+        </w:rPr>
+      </w:pPr>
+      <w:r>
+        <w:rPr>
+          <w:b/>
+          <w:bCs/>
+          <w:sz w:val="22"/>
+          <w:szCs w:val="22"/>
+          <w:lang w:val="en-US"/>
+        </w:rPr>
+        <w:t>• Chained Lin-Kernighan</w:t>
+      </w:r>
+      <w:r>
+        <w:rPr>
+          <w:b/>
+          <w:bCs/>
+          <w:sz w:val="22"/>
+          <w:szCs w:val="22"/>
+          <w:lang w:val="en-US"/>
+        </w:rPr>
+        <w:tab/>
+      </w:r>
+      <w:r>
+        <w:rPr>
+          <w:sz w:val="22"/>
+          <w:szCs w:val="22"/>
+          <w:lang w:val="en-US"/>
+        </w:rPr>
+        <w:t>(Heuristic)</w:t>
+      </w:r>
+    </w:p>
+    <w:p>
+      <w:pPr>
+        <w:jc w:val="both"/>
+        <w:rPr>
+          <w:b/>
+          <w:bCs/>
+          <w:sz w:val="22"/>
+          <w:szCs w:val="22"/>
+          <w:lang w:val="en-US"/>
+        </w:rPr>
+      </w:pPr>
+      <w:r>
+        <w:rPr>
+          <w:b/>
+          <w:bCs/>
+          <w:sz w:val="22"/>
+          <w:szCs w:val="22"/>
+          <w:lang w:val="en-US"/>
+        </w:rPr>
+        <w:t xml:space="preserve">• </w:t>
+      </w:r>
+      <w:r>
+        <w:rPr>
+          <w:b/>
+          <w:bCs/>
+          <w:sz w:val="22"/>
+          <w:szCs w:val="22"/>
+          <w:lang w:val="en-US"/>
+        </w:rPr>
+        <w:t>Quick</w:t>
+      </w:r>
+      <w:r>
+        <w:rPr>
+          <w:b/>
+          <w:bCs/>
+          <w:sz w:val="22"/>
+          <w:szCs w:val="22"/>
+          <w:lang w:val="en-US"/>
+        </w:rPr>
+        <w:t>-</w:t>
+      </w:r>
+      <w:r>
+        <w:rPr>
+          <w:b/>
+          <w:bCs/>
+          <w:sz w:val="22"/>
+          <w:szCs w:val="22"/>
+          <w:lang w:val="en-US"/>
+        </w:rPr>
+        <w:t>Sort</w:t>
+      </w:r>
+      <w:r>
+        <w:rPr>
+          <w:b/>
+          <w:bCs/>
+          <w:sz w:val="22"/>
+          <w:szCs w:val="22"/>
+          <w:lang w:val="en-US"/>
+        </w:rPr>
+        <w:tab/>
+      </w:r>
+      <w:r>
+        <w:rPr>
+          <w:b/>
+          <w:bCs/>
+          <w:sz w:val="22"/>
+          <w:szCs w:val="22"/>
+          <w:lang w:val="en-US"/>
+        </w:rPr>
+        <w:tab/>
+      </w:r>
+      <w:r>
+        <w:rPr>
+          <w:b/>
+          <w:bCs/>
+          <w:sz w:val="22"/>
+          <w:szCs w:val="22"/>
+          <w:lang w:val="en-US"/>
+        </w:rPr>
+        <w:tab/>
+      </w:r>
+      <w:r>
+        <w:rPr>
+          <w:sz w:val="22"/>
+          <w:szCs w:val="22"/>
+          <w:lang w:val="en-US"/>
+        </w:rPr>
+        <w:t>(</w:t>
+      </w:r>
+      <w:r>
+        <w:rPr>
+          <w:sz w:val="22"/>
+          <w:szCs w:val="22"/>
+          <w:lang w:val="en-US"/>
+        </w:rPr>
+        <w:t>Divide &amp; conquer</w:t>
+      </w:r>
+      <w:r>
+        <w:rPr>
+          <w:sz w:val="22"/>
+          <w:szCs w:val="22"/>
+          <w:lang w:val="en-US"/>
+        </w:rPr>
+        <w:t>)</w:t>
       </w:r>
     </w:p>
     <w:p>
@@ -585,262 +763,16 @@
       </w:pPr>
       <w:r>
         <w:rPr>
-          <w:sz w:val="22"/>
-          <w:szCs w:val="22"/>
-          <w:lang w:val="en-US"/>
-        </w:rPr>
-        <w:t>Brute force approaches are universally acknowledged to get the best outcomes. However, when it comes to large data sets and cities, the cost and time significantly increase (</w:t>
-      </w:r>
-      <w:proofErr w:type="spellStart"/>
-      <w:r>
-        <w:rPr>
-          <w:i/>
-          <w:iCs/>
-          <w:sz w:val="22"/>
-          <w:szCs w:val="22"/>
-          <w:lang w:val="en-US"/>
-        </w:rPr>
-        <w:t>Lumburovska</w:t>
-      </w:r>
-      <w:proofErr w:type="spellEnd"/>
-      <w:r>
-        <w:rPr>
-          <w:sz w:val="22"/>
-          <w:szCs w:val="22"/>
-          <w:lang w:val="en-US"/>
-        </w:rPr>
-        <w:t xml:space="preserve">, 2018). Furthermore, </w:t>
-      </w:r>
-      <w:r>
-        <w:rPr>
-          <w:i/>
-          <w:iCs/>
-          <w:sz w:val="22"/>
-          <w:szCs w:val="22"/>
-          <w:lang w:val="en-US"/>
-        </w:rPr>
-        <w:t>N</w:t>
-      </w:r>
-      <w:r>
-        <w:rPr>
-          <w:i/>
-          <w:iCs/>
-          <w:sz w:val="22"/>
-          <w:szCs w:val="22"/>
-          <w:lang w:val="en-US"/>
-        </w:rPr>
-        <w:t xml:space="preserve">earest </w:t>
-      </w:r>
-      <w:proofErr w:type="spellStart"/>
-      <w:r>
-        <w:rPr>
-          <w:i/>
-          <w:iCs/>
-          <w:sz w:val="22"/>
-          <w:szCs w:val="22"/>
-          <w:lang w:val="en-US"/>
-        </w:rPr>
-        <w:t>N</w:t>
-      </w:r>
-      <w:r>
-        <w:rPr>
-          <w:i/>
-          <w:iCs/>
-          <w:sz w:val="22"/>
-          <w:szCs w:val="22"/>
-          <w:lang w:val="en-US"/>
-        </w:rPr>
-        <w:t>eighbour</w:t>
-      </w:r>
-      <w:proofErr w:type="spellEnd"/>
-      <w:r>
-        <w:rPr>
-          <w:sz w:val="22"/>
-          <w:szCs w:val="22"/>
-          <w:lang w:val="en-US"/>
-        </w:rPr>
-        <w:t xml:space="preserve"> algorithms produce appropriate responses in a relatively short amount of time. However, because the outcome is governed by the starting location, it may not deliver the optimal solution and instead reach the worst case. Because of the non-random nature of the starting point, the alternative provided solution will still be a Greedy algorithm known as </w:t>
-      </w:r>
-      <w:r>
-        <w:rPr>
-          <w:b/>
-          <w:bCs/>
-          <w:sz w:val="22"/>
-          <w:szCs w:val="22"/>
-          <w:lang w:val="en-US"/>
-        </w:rPr>
-        <w:t>Kruskal-TSP</w:t>
-      </w:r>
-      <w:r>
-        <w:rPr>
-          <w:sz w:val="22"/>
-          <w:szCs w:val="22"/>
-          <w:lang w:val="en-US"/>
-        </w:rPr>
-        <w:t xml:space="preserve">, which provides superior solutions in terms of path distance compared to the </w:t>
-      </w:r>
-      <w:r>
-        <w:rPr>
-          <w:i/>
-          <w:iCs/>
-          <w:sz w:val="22"/>
-          <w:szCs w:val="22"/>
-          <w:lang w:val="en-US"/>
-        </w:rPr>
-        <w:t>N</w:t>
-      </w:r>
-      <w:r>
-        <w:rPr>
-          <w:i/>
-          <w:iCs/>
-          <w:sz w:val="22"/>
-          <w:szCs w:val="22"/>
-          <w:lang w:val="en-US"/>
-        </w:rPr>
-        <w:t xml:space="preserve">earest </w:t>
-      </w:r>
-      <w:proofErr w:type="spellStart"/>
-      <w:r>
-        <w:rPr>
-          <w:i/>
-          <w:iCs/>
-          <w:sz w:val="22"/>
-          <w:szCs w:val="22"/>
-          <w:lang w:val="en-US"/>
-        </w:rPr>
-        <w:t>N</w:t>
-      </w:r>
-      <w:r>
-        <w:rPr>
-          <w:i/>
-          <w:iCs/>
-          <w:sz w:val="22"/>
-          <w:szCs w:val="22"/>
-          <w:lang w:val="en-US"/>
-        </w:rPr>
-        <w:t>eighbour</w:t>
-      </w:r>
-      <w:proofErr w:type="spellEnd"/>
-      <w:r>
-        <w:rPr>
-          <w:sz w:val="22"/>
-          <w:szCs w:val="22"/>
-          <w:lang w:val="en-US"/>
-        </w:rPr>
-        <w:t>.</w:t>
-      </w:r>
-      <w:r>
-        <w:rPr>
-          <w:sz w:val="22"/>
-          <w:szCs w:val="22"/>
-          <w:lang w:val="en-US"/>
-        </w:rPr>
-        <w:t xml:space="preserve"> </w:t>
-      </w:r>
-      <w:r>
-        <w:rPr>
-          <w:sz w:val="22"/>
-          <w:szCs w:val="22"/>
-          <w:lang w:val="en-US"/>
-        </w:rPr>
-        <w:t xml:space="preserve">It </w:t>
-      </w:r>
-      <w:r>
-        <w:rPr>
-          <w:sz w:val="22"/>
-          <w:szCs w:val="22"/>
-          <w:lang w:val="en-US"/>
-        </w:rPr>
-        <w:t xml:space="preserve">is </w:t>
-      </w:r>
-      <w:r>
-        <w:rPr>
-          <w:sz w:val="22"/>
-          <w:szCs w:val="22"/>
-          <w:lang w:val="en-US"/>
-        </w:rPr>
-        <w:t xml:space="preserve">consequently enhanced by employing the </w:t>
-      </w:r>
-      <w:r>
-        <w:rPr>
-          <w:b/>
-          <w:bCs/>
-          <w:sz w:val="22"/>
-          <w:szCs w:val="22"/>
-          <w:lang w:val="en-US"/>
-        </w:rPr>
-        <w:t xml:space="preserve">Chained Lin-Kernighan </w:t>
-      </w:r>
-      <w:r>
-        <w:rPr>
-          <w:sz w:val="22"/>
-          <w:szCs w:val="22"/>
-          <w:lang w:val="en-US"/>
-        </w:rPr>
-        <w:t>Algorithms</w:t>
-      </w:r>
-      <w:r>
-        <w:rPr>
-          <w:sz w:val="22"/>
-          <w:szCs w:val="22"/>
-          <w:lang w:val="en-US"/>
-        </w:rPr>
-        <w:t xml:space="preserve"> (</w:t>
-      </w:r>
-      <w:r>
-        <w:rPr>
-          <w:sz w:val="22"/>
-          <w:szCs w:val="22"/>
-          <w:lang w:val="en-US"/>
-        </w:rPr>
-        <w:t>C</w:t>
-      </w:r>
-      <w:r>
-        <w:rPr>
-          <w:sz w:val="22"/>
-          <w:szCs w:val="22"/>
-          <w:lang w:val="en-US"/>
-        </w:rPr>
-        <w:t>LK) to produce route improvements over time by lowering the crossover rate</w:t>
-      </w:r>
-      <w:r>
-        <w:rPr>
-          <w:sz w:val="22"/>
-          <w:szCs w:val="22"/>
-          <w:lang w:val="en-US"/>
-        </w:rPr>
-        <w:t xml:space="preserve"> (Fig. 4)</w:t>
-      </w:r>
-      <w:r>
-        <w:rPr>
-          <w:sz w:val="22"/>
-          <w:szCs w:val="22"/>
-          <w:lang w:val="en-US"/>
-        </w:rPr>
-        <w:t>.</w:t>
-      </w:r>
-    </w:p>
-    <w:p>
-      <w:pPr>
-        <w:jc w:val="both"/>
-        <w:rPr>
-          <w:sz w:val="22"/>
-          <w:szCs w:val="22"/>
-          <w:lang w:val="en-US"/>
-        </w:rPr>
-      </w:pPr>
-      <w:r>
-        <w:rPr>
           <w:noProof/>
         </w:rPr>
         <w:drawing>
-          <wp:anchor distT="0" distB="0" distL="114300" distR="114300" simplePos="0" relativeHeight="251658240" behindDoc="0" locked="0" layoutInCell="1" allowOverlap="1" wp14:anchorId="2E0A18E8" wp14:editId="7C54ECA9">
+          <wp:anchor distT="0" distB="0" distL="114300" distR="114300" simplePos="0" relativeHeight="251658240" behindDoc="0" locked="0" layoutInCell="1" allowOverlap="1" wp14:anchorId="2E0A18E8" wp14:editId="7362B3D4">
             <wp:simplePos x="0" y="0"/>
             <wp:positionH relativeFrom="margin">
-              <wp:align>left</wp:align>
+              <wp:posOffset>133350</wp:posOffset>
             </wp:positionH>
             <wp:positionV relativeFrom="paragraph">
-              <wp:posOffset>170180</wp:posOffset>
+              <wp:posOffset>1819275</wp:posOffset>
             </wp:positionV>
             <wp:extent cx="3505200" cy="1380490"/>
             <wp:effectExtent l="133350" t="114300" r="152400" b="162560"/>
@@ -922,13 +854,138 @@
           </wp:anchor>
         </w:drawing>
       </w:r>
-    </w:p>
-    <w:p>
-      <w:pPr>
-        <w:jc w:val="both"/>
-        <w:rPr>
-          <w:sz w:val="22"/>
-          <w:szCs w:val="22"/>
+      <w:r>
+        <w:rPr>
+          <w:sz w:val="22"/>
+          <w:szCs w:val="22"/>
+          <w:lang w:val="en-US"/>
+        </w:rPr>
+        <w:t>The employment of brute force tactics is universally acknowledged to yield the best outcomes. When it comes to huge data sets and cities, however, the cost and time substantially rise (</w:t>
+      </w:r>
+      <w:proofErr w:type="spellStart"/>
+      <w:r>
+        <w:rPr>
+          <w:i/>
+          <w:iCs/>
+          <w:sz w:val="22"/>
+          <w:szCs w:val="22"/>
+          <w:lang w:val="en-US"/>
+        </w:rPr>
+        <w:t>Lumburovska</w:t>
+      </w:r>
+      <w:proofErr w:type="spellEnd"/>
+      <w:r>
+        <w:rPr>
+          <w:sz w:val="22"/>
+          <w:szCs w:val="22"/>
+          <w:lang w:val="en-US"/>
+        </w:rPr>
+        <w:t xml:space="preserve">, 2018). In addition, </w:t>
+      </w:r>
+      <w:r>
+        <w:rPr>
+          <w:i/>
+          <w:iCs/>
+          <w:sz w:val="22"/>
+          <w:szCs w:val="22"/>
+          <w:lang w:val="en-US"/>
+        </w:rPr>
+        <w:t xml:space="preserve">Nearest </w:t>
+      </w:r>
+      <w:proofErr w:type="spellStart"/>
+      <w:r>
+        <w:rPr>
+          <w:i/>
+          <w:iCs/>
+          <w:sz w:val="22"/>
+          <w:szCs w:val="22"/>
+          <w:lang w:val="en-US"/>
+        </w:rPr>
+        <w:t>Neighbour</w:t>
+      </w:r>
+      <w:proofErr w:type="spellEnd"/>
+      <w:r>
+        <w:rPr>
+          <w:sz w:val="22"/>
+          <w:szCs w:val="22"/>
+          <w:lang w:val="en-US"/>
+        </w:rPr>
+        <w:t xml:space="preserve"> algorithms generate acceptable replies in a relatively short amount of time. However, because the conclusion is determined by the beginning point, it may not give the best answer and instead arrive at the worst scenario. Because the beginning point is not random, the alternative solution will still be a Greedy algorithm known as </w:t>
+      </w:r>
+      <w:r>
+        <w:rPr>
+          <w:b/>
+          <w:bCs/>
+          <w:sz w:val="22"/>
+          <w:szCs w:val="22"/>
+          <w:lang w:val="en-US"/>
+        </w:rPr>
+        <w:t>Kruskal-TSP</w:t>
+      </w:r>
+      <w:r>
+        <w:rPr>
+          <w:sz w:val="22"/>
+          <w:szCs w:val="22"/>
+          <w:lang w:val="en-US"/>
+        </w:rPr>
+        <w:t xml:space="preserve">, which delivers superior solutions in terms of path distance when compared to the </w:t>
+      </w:r>
+      <w:r>
+        <w:rPr>
+          <w:i/>
+          <w:iCs/>
+          <w:sz w:val="22"/>
+          <w:szCs w:val="22"/>
+          <w:lang w:val="en-US"/>
+        </w:rPr>
+        <w:t xml:space="preserve">Nearest </w:t>
+      </w:r>
+      <w:proofErr w:type="spellStart"/>
+      <w:r>
+        <w:rPr>
+          <w:i/>
+          <w:iCs/>
+          <w:sz w:val="22"/>
+          <w:szCs w:val="22"/>
+          <w:lang w:val="en-US"/>
+        </w:rPr>
+        <w:t>Neighbour</w:t>
+      </w:r>
+      <w:proofErr w:type="spellEnd"/>
+      <w:r>
+        <w:rPr>
+          <w:sz w:val="22"/>
+          <w:szCs w:val="22"/>
+          <w:lang w:val="en-US"/>
+        </w:rPr>
+        <w:t xml:space="preserve">. It is therefore improved by using the </w:t>
+      </w:r>
+      <w:r>
+        <w:rPr>
+          <w:b/>
+          <w:bCs/>
+          <w:sz w:val="22"/>
+          <w:szCs w:val="22"/>
+          <w:lang w:val="en-US"/>
+        </w:rPr>
+        <w:t>Chained Lin-Kernighan</w:t>
+      </w:r>
+      <w:r>
+        <w:rPr>
+          <w:sz w:val="22"/>
+          <w:szCs w:val="22"/>
+          <w:lang w:val="en-US"/>
+        </w:rPr>
+        <w:t xml:space="preserve"> Algorithms (CLK) to provide route improvements over time by decreasing the crossover rate (Fig. 4).</w:t>
+      </w:r>
+    </w:p>
+    <w:p>
+      <w:pPr>
+        <w:jc w:val="both"/>
+        <w:rPr>
+          <w:sz w:val="22"/>
+          <w:szCs w:val="22"/>
+          <w:lang w:val="en-US"/>
         </w:rPr>
       </w:pPr>
     </w:p>
@@ -1009,24 +1066,6 @@
           <w:szCs w:val="20"/>
         </w:rPr>
       </w:pPr>
-    </w:p>
-    <w:p>
-      <w:pPr>
-        <w:jc w:val="both"/>
-        <w:rPr>
-          <w:sz w:val="20"/>
-          <w:szCs w:val="20"/>
-        </w:rPr>
-      </w:pPr>
-    </w:p>
-    <w:p>
-      <w:pPr>
-        <w:jc w:val="both"/>
-        <w:rPr>
-          <w:sz w:val="20"/>
-          <w:szCs w:val="20"/>
-        </w:rPr>
-      </w:pPr>
       <w:r>
         <w:rPr>
           <w:noProof/>
@@ -1035,13 +1074,13 @@
           <w:lang w:val="en-US"/>
         </w:rPr>
         <w:drawing>
-          <wp:anchor distT="0" distB="0" distL="114300" distR="114300" simplePos="0" relativeHeight="251659264" behindDoc="0" locked="0" layoutInCell="1" allowOverlap="1" wp14:anchorId="2F531581" wp14:editId="19B2E8F5">
+          <wp:anchor distT="0" distB="0" distL="114300" distR="114300" simplePos="0" relativeHeight="251659264" behindDoc="0" locked="0" layoutInCell="1" allowOverlap="1" wp14:anchorId="2F531581" wp14:editId="64152E4C">
             <wp:simplePos x="0" y="0"/>
             <wp:positionH relativeFrom="margin">
-              <wp:align>left</wp:align>
+              <wp:posOffset>133350</wp:posOffset>
             </wp:positionH>
             <wp:positionV relativeFrom="paragraph">
-              <wp:posOffset>-302895</wp:posOffset>
+              <wp:posOffset>47625</wp:posOffset>
             </wp:positionV>
             <wp:extent cx="3505200" cy="1533525"/>
             <wp:effectExtent l="133350" t="114300" r="152400" b="142875"/>
@@ -1141,6 +1180,24 @@
           <w:szCs w:val="20"/>
         </w:rPr>
       </w:pPr>
+    </w:p>
+    <w:p>
+      <w:pPr>
+        <w:jc w:val="both"/>
+        <w:rPr>
+          <w:sz w:val="20"/>
+          <w:szCs w:val="20"/>
+        </w:rPr>
+      </w:pPr>
+    </w:p>
+    <w:p>
+      <w:pPr>
+        <w:jc w:val="both"/>
+        <w:rPr>
+          <w:sz w:val="20"/>
+          <w:szCs w:val="20"/>
+        </w:rPr>
+      </w:pPr>
       <w:r>
         <w:rPr>
           <w:sz w:val="20"/>
@@ -1304,18 +1361,7 @@
           <w:szCs w:val="20"/>
           <w:lang w:val="en-US"/>
         </w:rPr>
-        <w:t>ptwiddle.github.io</w:t>
-      </w:r>
-      <w:r>
-        <w:rPr>
-          <w:b/>
-          <w:bCs/>
-          <w:color w:val="0070C0"/>
-          <w:sz w:val="20"/>
-          <w:szCs w:val="20"/>
-          <w:lang w:val="en-US"/>
-        </w:rPr>
-        <w:t xml:space="preserve"> =</w:t>
+        <w:t>ptwiddle.github.io =</w:t>
       </w:r>
       <w:r>
         <w:rPr>
@@ -1660,7 +1706,7 @@
           <w:sz w:val="20"/>
           <w:szCs w:val="20"/>
         </w:rPr>
-        <w:t>3</w:t>
+        <w:t xml:space="preserve">3 </w:t>
       </w:r>
       <w:r>
         <w:rPr>
@@ -1668,7 +1714,7 @@
           <w:sz w:val="20"/>
           <w:szCs w:val="20"/>
         </w:rPr>
-        <w:t xml:space="preserve"> </w:t>
+        <w:t xml:space="preserve">- </w:t>
       </w:r>
       <w:r>
         <w:rPr>
@@ -1676,7 +1722,7 @@
           <w:sz w:val="20"/>
           <w:szCs w:val="20"/>
         </w:rPr>
-        <w:t xml:space="preserve">- </w:t>
+        <w:t>Example of the Kruskal-TSP algorithm with minor difference on the top-left corner</w:t>
       </w:r>
       <w:r>
         <w:rPr>
@@ -1684,18 +1730,24 @@
           <w:sz w:val="20"/>
           <w:szCs w:val="20"/>
         </w:rPr>
-        <w:t>Example of the Kruskal-TSP algorithm with minor difference on the top-left corner</w:t>
-      </w:r>
-    </w:p>
-    <w:p>
-      <w:pPr>
-        <w:jc w:val="both"/>
+        <w:t xml:space="preserve"> (</w:t>
+      </w:r>
+      <w:r>
         <w:rPr>
           <w:color w:val="4F81BD" w:themeColor="accent1"/>
           <w:sz w:val="20"/>
           <w:szCs w:val="20"/>
         </w:rPr>
-      </w:pPr>
+        <w:t>https://bit.ly/3yeks5P</w:t>
+      </w:r>
+      <w:r>
+        <w:rPr>
+          <w:color w:val="4F81BD" w:themeColor="accent1"/>
+          <w:sz w:val="20"/>
+          <w:szCs w:val="20"/>
+        </w:rPr>
+        <w:t>)</w:t>
+      </w:r>
     </w:p>
     <w:p>
       <w:pPr>
@@ -1811,18 +1863,7 @@
           <w:szCs w:val="20"/>
           <w:lang w:val="en-US"/>
         </w:rPr>
-        <w:t>stemlounge.com</w:t>
-      </w:r>
-      <w:r>
-        <w:rPr>
-          <w:b/>
-          <w:bCs/>
-          <w:color w:val="0070C0"/>
-          <w:sz w:val="20"/>
-          <w:szCs w:val="20"/>
-          <w:lang w:val="en-US"/>
-        </w:rPr>
-        <w:t xml:space="preserve"> = </w:t>
+        <w:t xml:space="preserve">stemlounge.com = </w:t>
       </w:r>
       <w:r>
         <w:rPr>
@@ -2353,7 +2394,39 @@
           <w:sz w:val="20"/>
           <w:szCs w:val="20"/>
         </w:rPr>
-        <w:t>bridge move on a 3-optimal tour.</w:t>
+        <w:t>bridge move on a 3-optimal tour</w:t>
+      </w:r>
+      <w:r>
+        <w:rPr>
+          <w:color w:val="4F81BD" w:themeColor="accent1"/>
+          <w:sz w:val="20"/>
+          <w:szCs w:val="20"/>
+        </w:rPr>
+        <w:t xml:space="preserve"> (</w:t>
+      </w:r>
+      <w:r>
+        <w:rPr>
+          <w:color w:val="4F81BD" w:themeColor="accent1"/>
+          <w:sz w:val="20"/>
+          <w:szCs w:val="20"/>
+        </w:rPr>
+        <w:t>https://bit.ly/3IDURbm</w:t>
+      </w:r>
+      <w:r>
+        <w:rPr>
+          <w:color w:val="4F81BD" w:themeColor="accent1"/>
+          <w:sz w:val="20"/>
+          <w:szCs w:val="20"/>
+        </w:rPr>
+        <w:t>)</w:t>
+      </w:r>
+      <w:r>
+        <w:rPr>
+          <w:color w:val="4F81BD" w:themeColor="accent1"/>
+          <w:sz w:val="20"/>
+          <w:szCs w:val="20"/>
+        </w:rPr>
+        <w:t>.</w:t>
       </w:r>
     </w:p>
     <w:p>
@@ -2494,21 +2567,12 @@
         </w:rPr>
         <w:t xml:space="preserve">starts the timer, the file reader (generating all the </w:t>
       </w:r>
-      <w:proofErr w:type="gramStart"/>
-      <w:r>
-        <w:rPr>
-          <w:sz w:val="22"/>
-          <w:szCs w:val="22"/>
-        </w:rPr>
-        <w:t>City</w:t>
-      </w:r>
-      <w:proofErr w:type="gramEnd"/>
-      <w:r>
-        <w:rPr>
-          <w:sz w:val="22"/>
-          <w:szCs w:val="22"/>
-        </w:rPr>
-        <w:t xml:space="preserve"> objects</w:t>
+      <w:r>
+        <w:rPr>
+          <w:sz w:val="22"/>
+          <w:szCs w:val="22"/>
+        </w:rPr>
+        <w:t>City objects</w:t>
       </w:r>
       <w:r>
         <w:rPr>
@@ -2707,7 +2771,49 @@
           <w:sz w:val="22"/>
           <w:szCs w:val="22"/>
         </w:rPr>
-        <w:t xml:space="preserve"> the final solution.</w:t>
+        <w:t xml:space="preserve"> the final solution</w:t>
+      </w:r>
+      <w:r>
+        <w:rPr>
+          <w:sz w:val="22"/>
+          <w:szCs w:val="22"/>
+        </w:rPr>
+        <w:t>: Krus</w:t>
+      </w:r>
+      <w:r>
+        <w:rPr>
+          <w:sz w:val="22"/>
+          <w:szCs w:val="22"/>
+        </w:rPr>
+        <w:t>k</w:t>
+      </w:r>
+      <w:r>
+        <w:rPr>
+          <w:sz w:val="22"/>
+          <w:szCs w:val="22"/>
+        </w:rPr>
+        <w:t>al-TSP, Chained Lin-Kernighan and Quick-Sort (</w:t>
+      </w:r>
+      <w:r>
+        <w:rPr>
+          <w:sz w:val="22"/>
+          <w:szCs w:val="22"/>
+        </w:rPr>
+        <w:t>mono</w:t>
+      </w:r>
+      <w:r>
+        <w:rPr>
+          <w:sz w:val="22"/>
+          <w:szCs w:val="22"/>
+        </w:rPr>
+        <w:t xml:space="preserve"> pivot)</w:t>
+      </w:r>
+      <w:r>
+        <w:rPr>
+          <w:sz w:val="22"/>
+          <w:szCs w:val="22"/>
+        </w:rPr>
+        <w:t>.</w:t>
       </w:r>
     </w:p>
     <w:p>
@@ -3210,7 +3316,56 @@
                 <w:sz w:val="22"/>
                 <w:szCs w:val="22"/>
               </w:rPr>
-              <w:t>The test files were run numerous times, and the output was the same each time.</w:t>
+              <w:t xml:space="preserve">The test files were run </w:t>
+            </w:r>
+            <w:r>
+              <w:rPr>
+                <w:sz w:val="22"/>
+                <w:szCs w:val="22"/>
+              </w:rPr>
+              <w:t>1000</w:t>
+            </w:r>
+            <w:r>
+              <w:rPr>
+                <w:sz w:val="22"/>
+                <w:szCs w:val="22"/>
+              </w:rPr>
+              <w:t xml:space="preserve"> times</w:t>
+            </w:r>
+            <w:r>
+              <w:rPr>
+                <w:sz w:val="22"/>
+                <w:szCs w:val="22"/>
+              </w:rPr>
+              <w:t xml:space="preserve">. </w:t>
+            </w:r>
+            <w:r>
+              <w:rPr>
+                <w:sz w:val="22"/>
+                <w:szCs w:val="22"/>
+              </w:rPr>
+              <w:t xml:space="preserve">The distance and route </w:t>
+            </w:r>
+            <w:r>
+              <w:rPr>
+                <w:sz w:val="22"/>
+                <w:szCs w:val="22"/>
+              </w:rPr>
+              <w:t xml:space="preserve">output </w:t>
+            </w:r>
+            <w:r>
+              <w:rPr>
+                <w:sz w:val="22"/>
+                <w:szCs w:val="22"/>
+              </w:rPr>
+              <w:t>were</w:t>
+            </w:r>
+            <w:r>
+              <w:rPr>
+                <w:sz w:val="22"/>
+                <w:szCs w:val="22"/>
+              </w:rPr>
+              <w:t xml:space="preserve"> the same each time.</w:t>
             </w:r>
           </w:p>
         </w:tc>
@@ -3319,23 +3474,84 @@
                 <w:sz w:val="22"/>
                 <w:szCs w:val="22"/>
               </w:rPr>
-              <w:t xml:space="preserve">The test files were </w:t>
-            </w:r>
-            <w:proofErr w:type="gramStart"/>
-            <w:r>
-              <w:rPr>
-                <w:sz w:val="22"/>
-                <w:szCs w:val="22"/>
-              </w:rPr>
-              <w:t>ran</w:t>
-            </w:r>
-            <w:proofErr w:type="gramEnd"/>
-            <w:r>
-              <w:rPr>
-                <w:sz w:val="22"/>
-                <w:szCs w:val="22"/>
-              </w:rPr>
-              <w:t xml:space="preserve"> several times, and while the result distance was the same, the routes were not.</w:t>
+              <w:t>The test files were r</w:t>
+            </w:r>
+            <w:r>
+              <w:rPr>
+                <w:sz w:val="22"/>
+                <w:szCs w:val="22"/>
+              </w:rPr>
+              <w:t>u</w:t>
+            </w:r>
+            <w:r>
+              <w:rPr>
+                <w:sz w:val="22"/>
+                <w:szCs w:val="22"/>
+              </w:rPr>
+              <w:t xml:space="preserve">n </w:t>
+            </w:r>
+            <w:r>
+              <w:rPr>
+                <w:sz w:val="22"/>
+                <w:szCs w:val="22"/>
+              </w:rPr>
+              <w:t>1000</w:t>
+            </w:r>
+            <w:r>
+              <w:rPr>
+                <w:sz w:val="22"/>
+                <w:szCs w:val="22"/>
+              </w:rPr>
+              <w:t xml:space="preserve"> times</w:t>
+            </w:r>
+            <w:r>
+              <w:rPr>
+                <w:sz w:val="22"/>
+                <w:szCs w:val="22"/>
+              </w:rPr>
+              <w:t xml:space="preserve">. The </w:t>
+            </w:r>
+            <w:r>
+              <w:rPr>
+                <w:sz w:val="22"/>
+                <w:szCs w:val="22"/>
+              </w:rPr>
+              <w:t>distance</w:t>
+            </w:r>
+            <w:r>
+              <w:rPr>
+                <w:sz w:val="22"/>
+                <w:szCs w:val="22"/>
+              </w:rPr>
+              <w:t xml:space="preserve"> and route</w:t>
+            </w:r>
+            <w:r>
+              <w:rPr>
+                <w:sz w:val="22"/>
+                <w:szCs w:val="22"/>
+              </w:rPr>
+              <w:t xml:space="preserve"> </w:t>
+            </w:r>
+            <w:r>
+              <w:rPr>
+                <w:sz w:val="22"/>
+                <w:szCs w:val="22"/>
+              </w:rPr>
+              <w:t xml:space="preserve">output </w:t>
+            </w:r>
+            <w:r>
+              <w:rPr>
+                <w:sz w:val="22"/>
+                <w:szCs w:val="22"/>
+              </w:rPr>
+              <w:t>were</w:t>
+            </w:r>
+            <w:r>
+              <w:rPr>
+                <w:sz w:val="22"/>
+                <w:szCs w:val="22"/>
+              </w:rPr>
+              <w:t xml:space="preserve"> the same each time.</w:t>
             </w:r>
           </w:p>
         </w:tc>
@@ -3433,7 +3649,63 @@
                 <w:sz w:val="22"/>
                 <w:szCs w:val="22"/>
               </w:rPr>
-              <w:t>The algorithm was discussed, and the methods utilised were examples to show how they function.</w:t>
+              <w:t>The algorithm</w:t>
+            </w:r>
+            <w:r>
+              <w:rPr>
+                <w:sz w:val="22"/>
+                <w:szCs w:val="22"/>
+              </w:rPr>
+              <w:t>s</w:t>
+            </w:r>
+            <w:r>
+              <w:rPr>
+                <w:sz w:val="22"/>
+                <w:szCs w:val="22"/>
+              </w:rPr>
+              <w:t xml:space="preserve"> w</w:t>
+            </w:r>
+            <w:r>
+              <w:rPr>
+                <w:sz w:val="22"/>
+                <w:szCs w:val="22"/>
+              </w:rPr>
+              <w:t>ere</w:t>
+            </w:r>
+            <w:r>
+              <w:rPr>
+                <w:sz w:val="22"/>
+                <w:szCs w:val="22"/>
+              </w:rPr>
+              <w:t xml:space="preserve"> discussed, and </w:t>
+            </w:r>
+            <w:r>
+              <w:rPr>
+                <w:sz w:val="22"/>
+                <w:szCs w:val="22"/>
+              </w:rPr>
+              <w:t xml:space="preserve">some </w:t>
+            </w:r>
+            <w:r>
+              <w:rPr>
+                <w:sz w:val="22"/>
+                <w:szCs w:val="22"/>
+              </w:rPr>
+              <w:t xml:space="preserve">method </w:t>
+            </w:r>
+            <w:r>
+              <w:rPr>
+                <w:sz w:val="22"/>
+                <w:szCs w:val="22"/>
+              </w:rPr>
+              <w:t>mentioned</w:t>
+            </w:r>
+            <w:r>
+              <w:rPr>
+                <w:sz w:val="22"/>
+                <w:szCs w:val="22"/>
+              </w:rPr>
+              <w:t>.</w:t>
             </w:r>
           </w:p>
         </w:tc>
@@ -3624,7 +3896,7 @@
                 <w:sz w:val="22"/>
                 <w:szCs w:val="22"/>
               </w:rPr>
-              <w:t>20</w:t>
+              <w:t>19</w:t>
             </w:r>
           </w:p>
         </w:tc>
@@ -3647,23 +3919,77 @@
                 <w:sz w:val="22"/>
                 <w:szCs w:val="22"/>
               </w:rPr>
-              <w:t xml:space="preserve">The files were </w:t>
-            </w:r>
-            <w:proofErr w:type="gramStart"/>
-            <w:r>
-              <w:rPr>
-                <w:sz w:val="22"/>
-                <w:szCs w:val="22"/>
-              </w:rPr>
-              <w:t>ran</w:t>
-            </w:r>
-            <w:proofErr w:type="gramEnd"/>
-            <w:r>
-              <w:rPr>
-                <w:sz w:val="22"/>
-                <w:szCs w:val="22"/>
-              </w:rPr>
-              <w:t xml:space="preserve"> numerous times, and the distances were comparable; only the paths differed.</w:t>
+              <w:t>The t</w:t>
+            </w:r>
+            <w:r>
+              <w:rPr>
+                <w:sz w:val="22"/>
+                <w:szCs w:val="22"/>
+              </w:rPr>
+              <w:t>est</w:t>
+            </w:r>
+            <w:r>
+              <w:rPr>
+                <w:sz w:val="22"/>
+                <w:szCs w:val="22"/>
+              </w:rPr>
+              <w:t xml:space="preserve"> files were r</w:t>
+            </w:r>
+            <w:r>
+              <w:rPr>
+                <w:sz w:val="22"/>
+                <w:szCs w:val="22"/>
+              </w:rPr>
+              <w:t>u</w:t>
+            </w:r>
+            <w:r>
+              <w:rPr>
+                <w:sz w:val="22"/>
+                <w:szCs w:val="22"/>
+              </w:rPr>
+              <w:t xml:space="preserve">n </w:t>
+            </w:r>
+            <w:r>
+              <w:rPr>
+                <w:sz w:val="22"/>
+                <w:szCs w:val="22"/>
+              </w:rPr>
+              <w:t>1000</w:t>
+            </w:r>
+            <w:r>
+              <w:rPr>
+                <w:sz w:val="22"/>
+                <w:szCs w:val="22"/>
+              </w:rPr>
+              <w:t xml:space="preserve"> times</w:t>
+            </w:r>
+            <w:r>
+              <w:rPr>
+                <w:sz w:val="22"/>
+                <w:szCs w:val="22"/>
+              </w:rPr>
+              <w:t xml:space="preserve">. The distance and route </w:t>
+            </w:r>
+            <w:r>
+              <w:rPr>
+                <w:sz w:val="22"/>
+                <w:szCs w:val="22"/>
+              </w:rPr>
+              <w:t xml:space="preserve">output </w:t>
+            </w:r>
+            <w:r>
+              <w:rPr>
+                <w:sz w:val="22"/>
+                <w:szCs w:val="22"/>
+              </w:rPr>
+              <w:t>were</w:t>
+            </w:r>
+            <w:r>
+              <w:rPr>
+                <w:sz w:val="22"/>
+                <w:szCs w:val="22"/>
+              </w:rPr>
+              <w:t xml:space="preserve"> the same each time.</w:t>
             </w:r>
           </w:p>
         </w:tc>
@@ -3772,23 +4098,51 @@
                 <w:sz w:val="22"/>
                 <w:szCs w:val="22"/>
               </w:rPr>
-              <w:t xml:space="preserve">The files were </w:t>
-            </w:r>
-            <w:proofErr w:type="gramStart"/>
-            <w:r>
-              <w:rPr>
-                <w:sz w:val="22"/>
-                <w:szCs w:val="22"/>
-              </w:rPr>
-              <w:t>ran</w:t>
-            </w:r>
-            <w:proofErr w:type="gramEnd"/>
-            <w:r>
-              <w:rPr>
-                <w:sz w:val="22"/>
-                <w:szCs w:val="22"/>
-              </w:rPr>
-              <w:t xml:space="preserve"> numerous times, and the outcome was comparable in terms of distance, except that the paths changed and it took under one minute.</w:t>
+              <w:t xml:space="preserve">The test files were run a total of 1000 times. </w:t>
+            </w:r>
+            <w:r>
+              <w:rPr>
+                <w:sz w:val="22"/>
+                <w:szCs w:val="22"/>
+              </w:rPr>
+              <w:t>Every</w:t>
+            </w:r>
+            <w:r>
+              <w:rPr>
+                <w:sz w:val="22"/>
+                <w:szCs w:val="22"/>
+              </w:rPr>
+              <w:t xml:space="preserve"> time, the mileage and route output were the same. The timing (</w:t>
+            </w:r>
+            <w:proofErr w:type="spellStart"/>
+            <w:r>
+              <w:rPr>
+                <w:sz w:val="22"/>
+                <w:szCs w:val="22"/>
+              </w:rPr>
+              <w:t>ms</w:t>
+            </w:r>
+            <w:proofErr w:type="spellEnd"/>
+            <w:r>
+              <w:rPr>
+                <w:sz w:val="22"/>
+                <w:szCs w:val="22"/>
+              </w:rPr>
+              <w:t xml:space="preserve">) improved marginally </w:t>
+            </w:r>
+            <w:r>
+              <w:rPr>
+                <w:sz w:val="22"/>
+                <w:szCs w:val="22"/>
+              </w:rPr>
+              <w:t>by</w:t>
+            </w:r>
+            <w:r>
+              <w:rPr>
+                <w:sz w:val="22"/>
+                <w:szCs w:val="22"/>
+              </w:rPr>
+              <w:t xml:space="preserve"> each try.</w:t>
             </w:r>
           </w:p>
         </w:tc>
@@ -3946,22 +4300,21 @@
           <w:lang w:val="en-US"/>
         </w:rPr>
       </w:pPr>
-      <w:r>
+    </w:p>
+    <w:p>
+      <w:pPr>
+        <w:jc w:val="both"/>
         <w:rPr>
           <w:b/>
           <w:bCs/>
           <w:color w:val="4BACC6" w:themeColor="accent5"/>
           <w:sz w:val="28"/>
           <w:szCs w:val="28"/>
-          <w:lang w:val="en-US"/>
-        </w:rPr>
-        <w:lastRenderedPageBreak/>
-        <w:t>TEST</w:t>
-      </w:r>
-    </w:p>
-    <w:p>
-      <w:pPr>
-        <w:jc w:val="both"/>
+          <w:u w:val="single"/>
+          <w:lang w:val="en-US"/>
+        </w:rPr>
+      </w:pPr>
+      <w:r>
         <w:rPr>
           <w:b/>
           <w:bCs/>
@@ -3970,92 +4323,154 @@
           <w:szCs w:val="28"/>
           <w:lang w:val="en-US"/>
         </w:rPr>
-      </w:pPr>
-    </w:p>
-    <w:p>
-      <w:pPr>
-        <w:jc w:val="both"/>
-        <w:rPr>
-          <w:sz w:val="22"/>
-          <w:szCs w:val="22"/>
-        </w:rPr>
-      </w:pPr>
-      <w:r>
-        <w:rPr>
-          <w:sz w:val="22"/>
-          <w:szCs w:val="22"/>
-          <w:lang w:val="en-US"/>
-        </w:rPr>
-        <w:t>A</w:t>
-      </w:r>
-      <w:r>
-        <w:rPr>
-          <w:sz w:val="22"/>
-          <w:szCs w:val="22"/>
-        </w:rPr>
-        <w:t xml:space="preserve"> b</w:t>
-      </w:r>
-      <w:r>
-        <w:rPr>
-          <w:sz w:val="22"/>
-          <w:szCs w:val="22"/>
-        </w:rPr>
-        <w:t>enchmark of the software</w:t>
-      </w:r>
-      <w:r>
-        <w:rPr>
-          <w:sz w:val="22"/>
-          <w:szCs w:val="22"/>
-        </w:rPr>
-        <w:t xml:space="preserve"> carried out </w:t>
-      </w:r>
-      <w:r>
-        <w:rPr>
-          <w:sz w:val="22"/>
-          <w:szCs w:val="22"/>
-        </w:rPr>
-        <w:t>with 32 cities</w:t>
-      </w:r>
-      <w:r>
-        <w:rPr>
-          <w:sz w:val="22"/>
-          <w:szCs w:val="22"/>
-        </w:rPr>
-        <w:t xml:space="preserve">, </w:t>
-      </w:r>
-      <w:r>
-        <w:rPr>
-          <w:sz w:val="22"/>
-          <w:szCs w:val="22"/>
-        </w:rPr>
-        <w:t>shown in the picture below</w:t>
-      </w:r>
-      <w:r>
-        <w:rPr>
-          <w:sz w:val="22"/>
-          <w:szCs w:val="22"/>
-        </w:rPr>
-        <w:t>:</w:t>
-      </w:r>
-    </w:p>
-    <w:p>
-      <w:pPr>
-        <w:jc w:val="both"/>
-        <w:rPr>
-          <w:sz w:val="22"/>
-          <w:szCs w:val="22"/>
-        </w:rPr>
-      </w:pPr>
-      <w:r>
-        <w:rPr>
-          <w:sz w:val="22"/>
-          <w:szCs w:val="22"/>
+        <w:t>TEST</w:t>
+      </w:r>
+      <w:r>
+        <w:rPr>
+          <w:b/>
+          <w:bCs/>
+          <w:color w:val="4BACC6" w:themeColor="accent5"/>
+          <w:sz w:val="28"/>
+          <w:szCs w:val="28"/>
+          <w:lang w:val="en-US"/>
+        </w:rPr>
+        <w:t>S</w:t>
+      </w:r>
+    </w:p>
+    <w:p>
+      <w:pPr>
+        <w:jc w:val="both"/>
+        <w:rPr>
+          <w:sz w:val="22"/>
+          <w:szCs w:val="22"/>
+        </w:rPr>
+      </w:pPr>
+      <w:r>
+        <w:rPr>
+          <w:sz w:val="22"/>
+          <w:szCs w:val="22"/>
+        </w:rPr>
+        <w:t>The benchmarks for the following tests were determined by taking the best time (</w:t>
+      </w:r>
+      <w:proofErr w:type="spellStart"/>
+      <w:r>
+        <w:rPr>
+          <w:sz w:val="22"/>
+          <w:szCs w:val="22"/>
+        </w:rPr>
+        <w:t>ms</w:t>
+      </w:r>
+      <w:proofErr w:type="spellEnd"/>
+      <w:r>
+        <w:rPr>
+          <w:sz w:val="22"/>
+          <w:szCs w:val="22"/>
+        </w:rPr>
+        <w:t>) from 1000 attempts using the same file, distance result and rout</w:t>
+      </w:r>
+      <w:r>
+        <w:rPr>
+          <w:sz w:val="22"/>
+          <w:szCs w:val="22"/>
+        </w:rPr>
+        <w:t>e</w:t>
+      </w:r>
+      <w:r>
+        <w:rPr>
+          <w:sz w:val="22"/>
+          <w:szCs w:val="22"/>
+        </w:rPr>
+        <w:t>.</w:t>
+      </w:r>
+    </w:p>
+    <w:p>
+      <w:pPr>
+        <w:jc w:val="both"/>
+        <w:rPr>
+          <w:b/>
+          <w:bCs/>
+          <w:color w:val="4BACC6" w:themeColor="accent5"/>
+          <w:sz w:val="28"/>
+          <w:szCs w:val="28"/>
+          <w:lang w:val="en-US"/>
+        </w:rPr>
+      </w:pPr>
+    </w:p>
+    <w:p>
+      <w:pPr>
+        <w:jc w:val="both"/>
+        <w:rPr>
+          <w:b/>
+          <w:bCs/>
+          <w:sz w:val="24"/>
+          <w:szCs w:val="24"/>
+          <w:lang w:val="en-US"/>
+        </w:rPr>
+      </w:pPr>
+      <w:bookmarkStart w:id="1" w:name="_Hlk89968647"/>
+      <w:r>
+        <w:rPr>
+          <w:b/>
+          <w:bCs/>
+          <w:sz w:val="24"/>
+          <w:szCs w:val="24"/>
+          <w:lang w:val="en-US"/>
+        </w:rPr>
+        <w:t>Tr</w:t>
+      </w:r>
+      <w:r>
+        <w:rPr>
+          <w:b/>
+          <w:bCs/>
+          <w:sz w:val="24"/>
+          <w:szCs w:val="24"/>
+          <w:lang w:val="en-US"/>
+        </w:rPr>
+        <w:t>ai</w:t>
+      </w:r>
+      <w:r>
+        <w:rPr>
+          <w:b/>
+          <w:bCs/>
+          <w:sz w:val="24"/>
+          <w:szCs w:val="24"/>
+          <w:lang w:val="en-US"/>
+        </w:rPr>
+        <w:t>ning</w:t>
+      </w:r>
+      <w:r>
+        <w:rPr>
+          <w:b/>
+          <w:bCs/>
+          <w:sz w:val="24"/>
+          <w:szCs w:val="24"/>
+          <w:lang w:val="en-US"/>
+        </w:rPr>
+        <w:t xml:space="preserve"> files</w:t>
+      </w:r>
+    </w:p>
+    <w:bookmarkEnd w:id="1"/>
+    <w:p>
+      <w:pPr>
+        <w:jc w:val="both"/>
+        <w:rPr>
+          <w:noProof/>
+          <w:sz w:val="22"/>
+          <w:szCs w:val="22"/>
+        </w:rPr>
+      </w:pPr>
+      <w:r>
+        <w:rPr>
+          <w:noProof/>
+          <w:sz w:val="22"/>
+          <w:szCs w:val="22"/>
+          <w:lang w:val="en-US"/>
         </w:rPr>
         <w:drawing>
-          <wp:inline distT="0" distB="0" distL="0" distR="0" wp14:anchorId="17C9F65A" wp14:editId="3B4C9CDB">
-            <wp:extent cx="6122035" cy="1433830"/>
-            <wp:effectExtent l="0" t="0" r="0" b="0"/>
-            <wp:docPr id="7" name="Immagine 7"/>
+          <wp:inline distT="0" distB="0" distL="0" distR="0" wp14:anchorId="54E6F8B7" wp14:editId="3D493F29">
+            <wp:extent cx="6124575" cy="1138867"/>
+            <wp:effectExtent l="0" t="0" r="0" b="4445"/>
+            <wp:docPr id="6" name="Immagine 6"/>
             <wp:cNvGraphicFramePr>
               <a:graphicFrameLocks xmlns:a="http://schemas.openxmlformats.org/drawingml/2006/main" noChangeAspect="1"/>
             </wp:cNvGraphicFramePr>
@@ -4063,23 +4478,39 @@
               <a:graphicData uri="http://schemas.openxmlformats.org/drawingml/2006/picture">
                 <pic:pic xmlns:pic="http://schemas.openxmlformats.org/drawingml/2006/picture">
                   <pic:nvPicPr>
-                    <pic:cNvPr id="1" name=""/>
-                    <pic:cNvPicPr/>
+                    <pic:cNvPr id="6" name="Immagine 6"/>
+                    <pic:cNvPicPr>
+                      <a:picLocks noChangeAspect="1" noChangeArrowheads="1"/>
+                    </pic:cNvPicPr>
                   </pic:nvPicPr>
-                  <pic:blipFill>
-                    <a:blip r:embed="rId12"/>
-                    <a:stretch>
-                      <a:fillRect/>
-                    </a:stretch>
+                  <pic:blipFill rotWithShape="1">
+                    <a:blip r:embed="rId12">
+                      <a:extLst>
+                        <a:ext uri="{28A0092B-C50C-407E-A947-70E740481C1C}">
+                          <a14:useLocalDpi xmlns:a14="http://schemas.microsoft.com/office/drawing/2010/main" val="0"/>
+                        </a:ext>
+                      </a:extLst>
+                    </a:blip>
+                    <a:srcRect t="29134" r="24601"/>
+                    <a:stretch/>
                   </pic:blipFill>
-                  <pic:spPr>
+                  <pic:spPr bwMode="auto">
                     <a:xfrm>
                       <a:off x="0" y="0"/>
-                      <a:ext cx="6122035" cy="1433830"/>
+                      <a:ext cx="6144043" cy="1142487"/>
                     </a:xfrm>
                     <a:prstGeom prst="rect">
                       <a:avLst/>
                     </a:prstGeom>
+                    <a:noFill/>
+                    <a:ln>
+                      <a:noFill/>
+                    </a:ln>
+                    <a:extLst>
+                      <a:ext uri="{53640926-AAD7-44D8-BBD7-CCE9431645EC}">
+                        <a14:shadowObscured xmlns:a14="http://schemas.microsoft.com/office/drawing/2010/main"/>
+                      </a:ext>
+                    </a:extLst>
                   </pic:spPr>
                 </pic:pic>
               </a:graphicData>
@@ -4090,36 +4521,960 @@
     </w:p>
     <w:p>
       <w:pPr>
-        <w:jc w:val="both"/>
-        <w:rPr>
-          <w:sz w:val="22"/>
-          <w:szCs w:val="22"/>
-        </w:rPr>
-      </w:pPr>
-    </w:p>
-    <w:p>
-      <w:pPr>
-        <w:jc w:val="both"/>
-        <w:rPr>
-          <w:sz w:val="22"/>
-          <w:szCs w:val="22"/>
-        </w:rPr>
-      </w:pPr>
-    </w:p>
-    <w:p>
-      <w:pPr>
-        <w:jc w:val="both"/>
-        <w:rPr>
-          <w:b/>
-          <w:bCs/>
-          <w:sz w:val="22"/>
-          <w:szCs w:val="22"/>
-        </w:rPr>
-      </w:pPr>
-      <w:r>
-        <w:rPr>
-          <w:b/>
-          <w:bCs/>
+        <w:jc w:val="right"/>
+        <w:rPr>
+          <w:sz w:val="22"/>
+          <w:szCs w:val="22"/>
+        </w:rPr>
+      </w:pPr>
+      <w:r>
+        <w:rPr>
+          <w:noProof/>
+          <w:sz w:val="22"/>
+          <w:szCs w:val="22"/>
+        </w:rPr>
+        <w:drawing>
+          <wp:inline distT="0" distB="0" distL="0" distR="0" wp14:anchorId="6B9555A2" wp14:editId="244A0A72">
+            <wp:extent cx="6124575" cy="1126213"/>
+            <wp:effectExtent l="0" t="0" r="0" b="0"/>
+            <wp:docPr id="8" name="Immagine 8"/>
+            <wp:cNvGraphicFramePr>
+              <a:graphicFrameLocks xmlns:a="http://schemas.openxmlformats.org/drawingml/2006/main" noChangeAspect="1"/>
+            </wp:cNvGraphicFramePr>
+            <a:graphic xmlns:a="http://schemas.openxmlformats.org/drawingml/2006/main">
+              <a:graphicData uri="http://schemas.openxmlformats.org/drawingml/2006/picture">
+                <pic:pic xmlns:pic="http://schemas.openxmlformats.org/drawingml/2006/picture">
+                  <pic:nvPicPr>
+                    <pic:cNvPr id="0" name="Picture 6"/>
+                    <pic:cNvPicPr>
+                      <a:picLocks noChangeAspect="1" noChangeArrowheads="1"/>
+                    </pic:cNvPicPr>
+                  </pic:nvPicPr>
+                  <pic:blipFill rotWithShape="1">
+                    <a:blip r:embed="rId13">
+                      <a:extLst>
+                        <a:ext uri="{28A0092B-C50C-407E-A947-70E740481C1C}">
+                          <a14:useLocalDpi xmlns:a14="http://schemas.microsoft.com/office/drawing/2010/main" val="0"/>
+                        </a:ext>
+                      </a:extLst>
+                    </a:blip>
+                    <a:srcRect t="29921" r="24610"/>
+                    <a:stretch/>
+                  </pic:blipFill>
+                  <pic:spPr bwMode="auto">
+                    <a:xfrm>
+                      <a:off x="0" y="0"/>
+                      <a:ext cx="6251690" cy="1149587"/>
+                    </a:xfrm>
+                    <a:prstGeom prst="rect">
+                      <a:avLst/>
+                    </a:prstGeom>
+                    <a:noFill/>
+                    <a:ln>
+                      <a:noFill/>
+                    </a:ln>
+                    <a:extLst>
+                      <a:ext uri="{53640926-AAD7-44D8-BBD7-CCE9431645EC}">
+                        <a14:shadowObscured xmlns:a14="http://schemas.microsoft.com/office/drawing/2010/main"/>
+                      </a:ext>
+                    </a:extLst>
+                  </pic:spPr>
+                </pic:pic>
+              </a:graphicData>
+            </a:graphic>
+          </wp:inline>
+        </w:drawing>
+      </w:r>
+    </w:p>
+    <w:p>
+      <w:pPr>
+        <w:jc w:val="both"/>
+        <w:rPr>
+          <w:sz w:val="22"/>
+          <w:szCs w:val="22"/>
+        </w:rPr>
+      </w:pPr>
+      <w:r>
+        <w:rPr>
+          <w:noProof/>
+          <w:sz w:val="22"/>
+          <w:szCs w:val="22"/>
+        </w:rPr>
+        <w:drawing>
+          <wp:inline distT="0" distB="0" distL="0" distR="0" wp14:anchorId="548A698C" wp14:editId="23568CF1">
+            <wp:extent cx="6124575" cy="1128545"/>
+            <wp:effectExtent l="0" t="0" r="0" b="0"/>
+            <wp:docPr id="9" name="Immagine 9"/>
+            <wp:cNvGraphicFramePr>
+              <a:graphicFrameLocks xmlns:a="http://schemas.openxmlformats.org/drawingml/2006/main" noChangeAspect="1"/>
+            </wp:cNvGraphicFramePr>
+            <a:graphic xmlns:a="http://schemas.openxmlformats.org/drawingml/2006/main">
+              <a:graphicData uri="http://schemas.openxmlformats.org/drawingml/2006/picture">
+                <pic:pic xmlns:pic="http://schemas.openxmlformats.org/drawingml/2006/picture">
+                  <pic:nvPicPr>
+                    <pic:cNvPr id="0" name="Picture 7"/>
+                    <pic:cNvPicPr>
+                      <a:picLocks noChangeAspect="1" noChangeArrowheads="1"/>
+                    </pic:cNvPicPr>
+                  </pic:nvPicPr>
+                  <pic:blipFill rotWithShape="1">
+                    <a:blip r:embed="rId14">
+                      <a:extLst>
+                        <a:ext uri="{28A0092B-C50C-407E-A947-70E740481C1C}">
+                          <a14:useLocalDpi xmlns:a14="http://schemas.microsoft.com/office/drawing/2010/main" val="0"/>
+                        </a:ext>
+                      </a:extLst>
+                    </a:blip>
+                    <a:srcRect t="29365" r="24767"/>
+                    <a:stretch/>
+                  </pic:blipFill>
+                  <pic:spPr bwMode="auto">
+                    <a:xfrm>
+                      <a:off x="0" y="0"/>
+                      <a:ext cx="6190060" cy="1140612"/>
+                    </a:xfrm>
+                    <a:prstGeom prst="rect">
+                      <a:avLst/>
+                    </a:prstGeom>
+                    <a:noFill/>
+                    <a:ln>
+                      <a:noFill/>
+                    </a:ln>
+                    <a:extLst>
+                      <a:ext uri="{53640926-AAD7-44D8-BBD7-CCE9431645EC}">
+                        <a14:shadowObscured xmlns:a14="http://schemas.microsoft.com/office/drawing/2010/main"/>
+                      </a:ext>
+                    </a:extLst>
+                  </pic:spPr>
+                </pic:pic>
+              </a:graphicData>
+            </a:graphic>
+          </wp:inline>
+        </w:drawing>
+      </w:r>
+    </w:p>
+    <w:p>
+      <w:pPr>
+        <w:jc w:val="both"/>
+        <w:rPr>
+          <w:sz w:val="22"/>
+          <w:szCs w:val="22"/>
+        </w:rPr>
+      </w:pPr>
+    </w:p>
+    <w:p>
+      <w:pPr>
+        <w:jc w:val="both"/>
+        <w:rPr>
+          <w:sz w:val="22"/>
+          <w:szCs w:val="22"/>
+        </w:rPr>
+      </w:pPr>
+    </w:p>
+    <w:p>
+      <w:pPr>
+        <w:jc w:val="left"/>
+        <w:rPr>
+          <w:b/>
+          <w:bCs/>
+          <w:sz w:val="24"/>
+          <w:szCs w:val="24"/>
+          <w:lang w:val="en-US"/>
+        </w:rPr>
+      </w:pPr>
+      <w:r>
+        <w:rPr>
+          <w:b/>
+          <w:bCs/>
+          <w:sz w:val="24"/>
+          <w:szCs w:val="24"/>
+          <w:lang w:val="en-US"/>
+        </w:rPr>
+        <w:t xml:space="preserve">Tests </w:t>
+      </w:r>
+      <w:r>
+        <w:rPr>
+          <w:b/>
+          <w:bCs/>
+          <w:sz w:val="24"/>
+          <w:szCs w:val="24"/>
+          <w:lang w:val="en-US"/>
+        </w:rPr>
+        <w:t>file</w:t>
+      </w:r>
+      <w:r>
+        <w:rPr>
+          <w:b/>
+          <w:bCs/>
+          <w:sz w:val="24"/>
+          <w:szCs w:val="24"/>
+          <w:lang w:val="en-US"/>
+        </w:rPr>
+        <w:t>s</w:t>
+      </w:r>
+    </w:p>
+    <w:p>
+      <w:pPr>
+        <w:jc w:val="left"/>
+        <w:rPr>
+          <w:noProof/>
+          <w:sz w:val="22"/>
+          <w:szCs w:val="22"/>
+        </w:rPr>
+      </w:pPr>
+      <w:r>
+        <w:rPr>
+          <w:noProof/>
+          <w:sz w:val="22"/>
+          <w:szCs w:val="22"/>
+        </w:rPr>
+        <w:drawing>
+          <wp:inline distT="0" distB="0" distL="0" distR="0" wp14:anchorId="7DE22970" wp14:editId="5066DC75">
+            <wp:extent cx="6122035" cy="1102727"/>
+            <wp:effectExtent l="0" t="0" r="0" b="2540"/>
+            <wp:docPr id="10" name="Immagine 10"/>
+            <wp:cNvGraphicFramePr>
+              <a:graphicFrameLocks xmlns:a="http://schemas.openxmlformats.org/drawingml/2006/main" noChangeAspect="1"/>
+            </wp:cNvGraphicFramePr>
+            <a:graphic xmlns:a="http://schemas.openxmlformats.org/drawingml/2006/main">
+              <a:graphicData uri="http://schemas.openxmlformats.org/drawingml/2006/picture">
+                <pic:pic xmlns:pic="http://schemas.openxmlformats.org/drawingml/2006/picture">
+                  <pic:nvPicPr>
+                    <pic:cNvPr id="0" name="Picture 8"/>
+                    <pic:cNvPicPr>
+                      <a:picLocks noChangeAspect="1" noChangeArrowheads="1"/>
+                    </pic:cNvPicPr>
+                  </pic:nvPicPr>
+                  <pic:blipFill rotWithShape="1">
+                    <a:blip r:embed="rId15">
+                      <a:extLst>
+                        <a:ext uri="{28A0092B-C50C-407E-A947-70E740481C1C}">
+                          <a14:useLocalDpi xmlns:a14="http://schemas.microsoft.com/office/drawing/2010/main" val="0"/>
+                        </a:ext>
+                      </a:extLst>
+                    </a:blip>
+                    <a:srcRect t="29838" r="24767"/>
+                    <a:stretch/>
+                  </pic:blipFill>
+                  <pic:spPr bwMode="auto">
+                    <a:xfrm>
+                      <a:off x="0" y="0"/>
+                      <a:ext cx="6122035" cy="1102727"/>
+                    </a:xfrm>
+                    <a:prstGeom prst="rect">
+                      <a:avLst/>
+                    </a:prstGeom>
+                    <a:noFill/>
+                    <a:ln>
+                      <a:noFill/>
+                    </a:ln>
+                    <a:extLst>
+                      <a:ext uri="{53640926-AAD7-44D8-BBD7-CCE9431645EC}">
+                        <a14:shadowObscured xmlns:a14="http://schemas.microsoft.com/office/drawing/2010/main"/>
+                      </a:ext>
+                    </a:extLst>
+                  </pic:spPr>
+                </pic:pic>
+              </a:graphicData>
+            </a:graphic>
+          </wp:inline>
+        </w:drawing>
+      </w:r>
+    </w:p>
+    <w:p>
+      <w:pPr>
+        <w:jc w:val="left"/>
+        <w:rPr>
+          <w:noProof/>
+          <w:sz w:val="22"/>
+          <w:szCs w:val="22"/>
+        </w:rPr>
+      </w:pPr>
+      <w:r>
+        <w:rPr>
+          <w:noProof/>
+          <w:sz w:val="22"/>
+          <w:szCs w:val="22"/>
+        </w:rPr>
+        <w:drawing>
+          <wp:inline distT="0" distB="0" distL="0" distR="0" wp14:anchorId="638F2366" wp14:editId="3BC8A26F">
+            <wp:extent cx="6124575" cy="1102339"/>
+            <wp:effectExtent l="0" t="0" r="0" b="3175"/>
+            <wp:docPr id="11" name="Immagine 11"/>
+            <wp:cNvGraphicFramePr>
+              <a:graphicFrameLocks xmlns:a="http://schemas.openxmlformats.org/drawingml/2006/main" noChangeAspect="1"/>
+            </wp:cNvGraphicFramePr>
+            <a:graphic xmlns:a="http://schemas.openxmlformats.org/drawingml/2006/main">
+              <a:graphicData uri="http://schemas.openxmlformats.org/drawingml/2006/picture">
+                <pic:pic xmlns:pic="http://schemas.openxmlformats.org/drawingml/2006/picture">
+                  <pic:nvPicPr>
+                    <pic:cNvPr id="0" name="Picture 9"/>
+                    <pic:cNvPicPr>
+                      <a:picLocks noChangeAspect="1" noChangeArrowheads="1"/>
+                    </pic:cNvPicPr>
+                  </pic:nvPicPr>
+                  <pic:blipFill rotWithShape="1">
+                    <a:blip r:embed="rId16">
+                      <a:extLst>
+                        <a:ext uri="{28A0092B-C50C-407E-A947-70E740481C1C}">
+                          <a14:useLocalDpi xmlns:a14="http://schemas.microsoft.com/office/drawing/2010/main" val="0"/>
+                        </a:ext>
+                      </a:extLst>
+                    </a:blip>
+                    <a:srcRect t="29855" r="24853"/>
+                    <a:stretch/>
+                  </pic:blipFill>
+                  <pic:spPr bwMode="auto">
+                    <a:xfrm>
+                      <a:off x="0" y="0"/>
+                      <a:ext cx="6178437" cy="1112033"/>
+                    </a:xfrm>
+                    <a:prstGeom prst="rect">
+                      <a:avLst/>
+                    </a:prstGeom>
+                    <a:noFill/>
+                    <a:ln>
+                      <a:noFill/>
+                    </a:ln>
+                    <a:extLst>
+                      <a:ext uri="{53640926-AAD7-44D8-BBD7-CCE9431645EC}">
+                        <a14:shadowObscured xmlns:a14="http://schemas.microsoft.com/office/drawing/2010/main"/>
+                      </a:ext>
+                    </a:extLst>
+                  </pic:spPr>
+                </pic:pic>
+              </a:graphicData>
+            </a:graphic>
+          </wp:inline>
+        </w:drawing>
+      </w:r>
+    </w:p>
+    <w:p>
+      <w:pPr>
+        <w:jc w:val="left"/>
+        <w:rPr>
+          <w:noProof/>
+          <w:sz w:val="22"/>
+          <w:szCs w:val="22"/>
+        </w:rPr>
+      </w:pPr>
+    </w:p>
+    <w:p>
+      <w:pPr>
+        <w:jc w:val="left"/>
+        <w:rPr>
+          <w:noProof/>
+          <w:sz w:val="22"/>
+          <w:szCs w:val="22"/>
+        </w:rPr>
+      </w:pPr>
+    </w:p>
+    <w:p>
+      <w:pPr>
+        <w:jc w:val="left"/>
+        <w:rPr>
+          <w:noProof/>
+          <w:sz w:val="22"/>
+          <w:szCs w:val="22"/>
+        </w:rPr>
+      </w:pPr>
+    </w:p>
+    <w:p>
+      <w:pPr>
+        <w:jc w:val="left"/>
+        <w:rPr>
+          <w:noProof/>
+          <w:sz w:val="22"/>
+          <w:szCs w:val="22"/>
+        </w:rPr>
+      </w:pPr>
+    </w:p>
+    <w:p>
+      <w:pPr>
+        <w:jc w:val="left"/>
+        <w:rPr>
+          <w:noProof/>
+          <w:sz w:val="22"/>
+          <w:szCs w:val="22"/>
+        </w:rPr>
+      </w:pPr>
+    </w:p>
+    <w:p>
+      <w:pPr>
+        <w:jc w:val="left"/>
+        <w:rPr>
+          <w:noProof/>
+          <w:sz w:val="22"/>
+          <w:szCs w:val="22"/>
+        </w:rPr>
+      </w:pPr>
+    </w:p>
+    <w:p>
+      <w:pPr>
+        <w:jc w:val="left"/>
+        <w:rPr>
+          <w:noProof/>
+          <w:sz w:val="22"/>
+          <w:szCs w:val="22"/>
+        </w:rPr>
+      </w:pPr>
+    </w:p>
+    <w:p>
+      <w:pPr>
+        <w:jc w:val="left"/>
+        <w:rPr>
+          <w:noProof/>
+          <w:sz w:val="22"/>
+          <w:szCs w:val="22"/>
+        </w:rPr>
+      </w:pPr>
+      <w:r>
+        <w:rPr>
+          <w:noProof/>
+          <w:sz w:val="22"/>
+          <w:szCs w:val="22"/>
+        </w:rPr>
+        <w:t xml:space="preserve">Optimal results for </w:t>
+      </w:r>
+      <w:r>
+        <w:rPr>
+          <w:noProof/>
+          <w:sz w:val="22"/>
+          <w:szCs w:val="22"/>
+          <w:u w:val="single"/>
+        </w:rPr>
+        <w:t>Test</w:t>
+      </w:r>
+      <w:r>
+        <w:rPr>
+          <w:noProof/>
+          <w:sz w:val="22"/>
+          <w:szCs w:val="22"/>
+          <w:u w:val="single"/>
+        </w:rPr>
+        <w:t xml:space="preserve"> 3</w:t>
+      </w:r>
+      <w:r>
+        <w:rPr>
+          <w:noProof/>
+          <w:sz w:val="22"/>
+          <w:szCs w:val="22"/>
+        </w:rPr>
+        <w:t xml:space="preserve"> were reached by setting the </w:t>
+      </w:r>
+      <w:r>
+        <w:rPr>
+          <w:i/>
+          <w:iCs/>
+          <w:noProof/>
+          <w:sz w:val="22"/>
+          <w:szCs w:val="22"/>
+        </w:rPr>
+        <w:t>Kruscal</w:t>
+      </w:r>
+      <w:r>
+        <w:rPr>
+          <w:noProof/>
+          <w:sz w:val="22"/>
+          <w:szCs w:val="22"/>
+        </w:rPr>
+        <w:t xml:space="preserve"> (first tour) algorithm in reverse mode</w:t>
+      </w:r>
+    </w:p>
+    <w:p>
+      <w:pPr>
+        <w:jc w:val="left"/>
+        <w:rPr>
+          <w:noProof/>
+          <w:sz w:val="22"/>
+          <w:szCs w:val="22"/>
+        </w:rPr>
+      </w:pPr>
+      <w:r>
+        <w:rPr>
+          <w:noProof/>
+          <w:sz w:val="22"/>
+          <w:szCs w:val="22"/>
+        </w:rPr>
+        <w:t>Before the adjustment</w:t>
+      </w:r>
+      <w:r>
+        <w:rPr>
+          <w:noProof/>
+          <w:sz w:val="22"/>
+          <w:szCs w:val="22"/>
+        </w:rPr>
+        <w:t xml:space="preserve">: </w:t>
+      </w:r>
+      <w:r>
+        <w:rPr>
+          <w:noProof/>
+          <w:color w:val="C00000"/>
+          <w:sz w:val="22"/>
+          <w:szCs w:val="22"/>
+        </w:rPr>
+        <w:t>122176.76152975805</w:t>
+      </w:r>
+      <w:r>
+        <w:rPr>
+          <w:b/>
+          <w:bCs/>
+          <w:noProof/>
+          <w:color w:val="262626" w:themeColor="text1" w:themeTint="D9"/>
+          <w:sz w:val="22"/>
+          <w:szCs w:val="22"/>
+        </w:rPr>
+        <w:t>(mi)</w:t>
+      </w:r>
+      <w:r>
+        <w:rPr>
+          <w:noProof/>
+          <w:color w:val="262626" w:themeColor="text1" w:themeTint="D9"/>
+          <w:sz w:val="22"/>
+          <w:szCs w:val="22"/>
+        </w:rPr>
+        <w:t xml:space="preserve"> </w:t>
+      </w:r>
+      <w:r>
+        <w:rPr>
+          <w:noProof/>
+          <w:sz w:val="22"/>
+          <w:szCs w:val="22"/>
+        </w:rPr>
+        <w:t>–</w:t>
+      </w:r>
+      <w:r>
+        <w:rPr>
+          <w:noProof/>
+          <w:sz w:val="22"/>
+          <w:szCs w:val="22"/>
+        </w:rPr>
+        <w:t xml:space="preserve"> After the adjustment</w:t>
+      </w:r>
+      <w:r>
+        <w:rPr>
+          <w:noProof/>
+          <w:sz w:val="22"/>
+          <w:szCs w:val="22"/>
+        </w:rPr>
+        <w:t>:</w:t>
+      </w:r>
+      <w:r>
+        <w:rPr>
+          <w:noProof/>
+          <w:color w:val="00B050"/>
+          <w:sz w:val="22"/>
+          <w:szCs w:val="22"/>
+        </w:rPr>
+        <w:t>121052.34049190063</w:t>
+      </w:r>
+      <w:r>
+        <w:rPr>
+          <w:b/>
+          <w:bCs/>
+          <w:noProof/>
+          <w:sz w:val="22"/>
+          <w:szCs w:val="22"/>
+        </w:rPr>
+        <w:t>(mi)</w:t>
+      </w:r>
+    </w:p>
+    <w:p>
+      <w:pPr>
+        <w:jc w:val="left"/>
+        <w:rPr>
+          <w:b/>
+          <w:bCs/>
+          <w:sz w:val="24"/>
+          <w:szCs w:val="24"/>
+          <w:lang w:val="en-US"/>
+        </w:rPr>
+      </w:pPr>
+      <w:r>
+        <w:rPr>
+          <w:noProof/>
+          <w:sz w:val="22"/>
+          <w:szCs w:val="22"/>
+        </w:rPr>
+        <w:drawing>
+          <wp:inline distT="0" distB="0" distL="0" distR="0" wp14:anchorId="6685C9C9" wp14:editId="6D0F7CAE">
+            <wp:extent cx="6122035" cy="1127232"/>
+            <wp:effectExtent l="0" t="0" r="0" b="0"/>
+            <wp:docPr id="12" name="Immagine 12"/>
+            <wp:cNvGraphicFramePr>
+              <a:graphicFrameLocks xmlns:a="http://schemas.openxmlformats.org/drawingml/2006/main" noChangeAspect="1"/>
+            </wp:cNvGraphicFramePr>
+            <a:graphic xmlns:a="http://schemas.openxmlformats.org/drawingml/2006/main">
+              <a:graphicData uri="http://schemas.openxmlformats.org/drawingml/2006/picture">
+                <pic:pic xmlns:pic="http://schemas.openxmlformats.org/drawingml/2006/picture">
+                  <pic:nvPicPr>
+                    <pic:cNvPr id="0" name="Picture 10"/>
+                    <pic:cNvPicPr>
+                      <a:picLocks noChangeAspect="1" noChangeArrowheads="1"/>
+                    </pic:cNvPicPr>
+                  </pic:nvPicPr>
+                  <pic:blipFill rotWithShape="1">
+                    <a:blip r:embed="rId17">
+                      <a:extLst>
+                        <a:ext uri="{28A0092B-C50C-407E-A947-70E740481C1C}">
+                          <a14:useLocalDpi xmlns:a14="http://schemas.microsoft.com/office/drawing/2010/main" val="0"/>
+                        </a:ext>
+                      </a:extLst>
+                    </a:blip>
+                    <a:srcRect t="29381" r="24844"/>
+                    <a:stretch/>
+                  </pic:blipFill>
+                  <pic:spPr bwMode="auto">
+                    <a:xfrm>
+                      <a:off x="0" y="0"/>
+                      <a:ext cx="6213959" cy="1144158"/>
+                    </a:xfrm>
+                    <a:prstGeom prst="rect">
+                      <a:avLst/>
+                    </a:prstGeom>
+                    <a:noFill/>
+                    <a:ln>
+                      <a:noFill/>
+                    </a:ln>
+                    <a:extLst>
+                      <a:ext uri="{53640926-AAD7-44D8-BBD7-CCE9431645EC}">
+                        <a14:shadowObscured xmlns:a14="http://schemas.microsoft.com/office/drawing/2010/main"/>
+                      </a:ext>
+                    </a:extLst>
+                  </pic:spPr>
+                </pic:pic>
+              </a:graphicData>
+            </a:graphic>
+          </wp:inline>
+        </w:drawing>
+      </w:r>
+    </w:p>
+    <w:p>
+      <w:pPr>
+        <w:jc w:val="left"/>
+        <w:rPr>
+          <w:noProof/>
+          <w:sz w:val="22"/>
+          <w:szCs w:val="22"/>
+        </w:rPr>
+      </w:pPr>
+    </w:p>
+    <w:p>
+      <w:pPr>
+        <w:jc w:val="left"/>
+        <w:rPr>
+          <w:noProof/>
+          <w:sz w:val="22"/>
+          <w:szCs w:val="22"/>
+        </w:rPr>
+      </w:pPr>
+      <w:r>
+        <w:rPr>
+          <w:noProof/>
+          <w:sz w:val="22"/>
+          <w:szCs w:val="22"/>
+        </w:rPr>
+        <w:t xml:space="preserve">Optimal results for </w:t>
+      </w:r>
+      <w:r>
+        <w:rPr>
+          <w:noProof/>
+          <w:sz w:val="22"/>
+          <w:szCs w:val="22"/>
+          <w:u w:val="single"/>
+        </w:rPr>
+        <w:t xml:space="preserve">Test </w:t>
+      </w:r>
+      <w:r>
+        <w:rPr>
+          <w:noProof/>
+          <w:sz w:val="22"/>
+          <w:szCs w:val="22"/>
+          <w:u w:val="single"/>
+        </w:rPr>
+        <w:t>4</w:t>
+      </w:r>
+      <w:r>
+        <w:rPr>
+          <w:noProof/>
+          <w:sz w:val="22"/>
+          <w:szCs w:val="22"/>
+        </w:rPr>
+        <w:t xml:space="preserve"> were reached by setting the </w:t>
+      </w:r>
+      <w:r>
+        <w:rPr>
+          <w:i/>
+          <w:iCs/>
+          <w:noProof/>
+          <w:sz w:val="22"/>
+          <w:szCs w:val="22"/>
+        </w:rPr>
+        <w:t>Kruscal</w:t>
+      </w:r>
+      <w:r>
+        <w:rPr>
+          <w:noProof/>
+          <w:sz w:val="22"/>
+          <w:szCs w:val="22"/>
+        </w:rPr>
+        <w:t xml:space="preserve"> (first tour) algorithm in reverse mode</w:t>
+      </w:r>
+    </w:p>
+    <w:p>
+      <w:pPr>
+        <w:jc w:val="left"/>
+        <w:rPr>
+          <w:noProof/>
+          <w:sz w:val="22"/>
+          <w:szCs w:val="22"/>
+        </w:rPr>
+      </w:pPr>
+      <w:r>
+        <w:rPr>
+          <w:noProof/>
+          <w:sz w:val="22"/>
+          <w:szCs w:val="22"/>
+        </w:rPr>
+        <w:t>Before the adjustment:</w:t>
+      </w:r>
+      <w:r>
+        <w:rPr>
+          <w:noProof/>
+          <w:sz w:val="22"/>
+          <w:szCs w:val="22"/>
+        </w:rPr>
+        <w:t xml:space="preserve"> </w:t>
+      </w:r>
+      <w:r>
+        <w:rPr>
+          <w:noProof/>
+          <w:color w:val="C00000"/>
+          <w:sz w:val="22"/>
+          <w:szCs w:val="22"/>
+        </w:rPr>
+        <w:t>2072358.6799312572</w:t>
+      </w:r>
+      <w:r>
+        <w:rPr>
+          <w:b/>
+          <w:bCs/>
+          <w:noProof/>
+          <w:sz w:val="22"/>
+          <w:szCs w:val="22"/>
+        </w:rPr>
+        <w:t>(mi)</w:t>
+      </w:r>
+      <w:r>
+        <w:rPr>
+          <w:noProof/>
+          <w:sz w:val="22"/>
+          <w:szCs w:val="22"/>
+        </w:rPr>
+        <w:t xml:space="preserve"> – After the adjustment</w:t>
+      </w:r>
+      <w:r>
+        <w:rPr>
+          <w:noProof/>
+          <w:sz w:val="22"/>
+          <w:szCs w:val="22"/>
+        </w:rPr>
+        <w:t>:</w:t>
+      </w:r>
+      <w:r>
+        <w:rPr>
+          <w:noProof/>
+          <w:color w:val="00B050"/>
+          <w:sz w:val="22"/>
+          <w:szCs w:val="22"/>
+        </w:rPr>
+        <w:t>2065652.1356549377</w:t>
+      </w:r>
+      <w:r>
+        <w:rPr>
+          <w:b/>
+          <w:bCs/>
+          <w:noProof/>
+          <w:sz w:val="22"/>
+          <w:szCs w:val="22"/>
+        </w:rPr>
+        <w:t>(mi</w:t>
+      </w:r>
+      <w:r>
+        <w:rPr>
+          <w:b/>
+          <w:bCs/>
+          <w:noProof/>
+          <w:sz w:val="22"/>
+          <w:szCs w:val="22"/>
+        </w:rPr>
+        <w:t>)</w:t>
+      </w:r>
+    </w:p>
+    <w:p>
+      <w:pPr>
+        <w:jc w:val="both"/>
+        <w:rPr>
+          <w:noProof/>
+          <w:sz w:val="22"/>
+          <w:szCs w:val="22"/>
+        </w:rPr>
+      </w:pPr>
+      <w:r>
+        <w:rPr>
+          <w:noProof/>
+          <w:sz w:val="22"/>
+          <w:szCs w:val="22"/>
+        </w:rPr>
+        <w:drawing>
+          <wp:inline distT="0" distB="0" distL="0" distR="0" wp14:anchorId="06EDDC54" wp14:editId="078D814A">
+            <wp:extent cx="6122035" cy="1115402"/>
+            <wp:effectExtent l="0" t="0" r="0" b="8890"/>
+            <wp:docPr id="13" name="Immagine 13"/>
+            <wp:cNvGraphicFramePr>
+              <a:graphicFrameLocks xmlns:a="http://schemas.openxmlformats.org/drawingml/2006/main" noChangeAspect="1"/>
+            </wp:cNvGraphicFramePr>
+            <a:graphic xmlns:a="http://schemas.openxmlformats.org/drawingml/2006/main">
+              <a:graphicData uri="http://schemas.openxmlformats.org/drawingml/2006/picture">
+                <pic:pic xmlns:pic="http://schemas.openxmlformats.org/drawingml/2006/picture">
+                  <pic:nvPicPr>
+                    <pic:cNvPr id="0" name="Picture 11"/>
+                    <pic:cNvPicPr>
+                      <a:picLocks noChangeAspect="1" noChangeArrowheads="1"/>
+                    </pic:cNvPicPr>
+                  </pic:nvPicPr>
+                  <pic:blipFill rotWithShape="1">
+                    <a:blip r:embed="rId18">
+                      <a:extLst>
+                        <a:ext uri="{28A0092B-C50C-407E-A947-70E740481C1C}">
+                          <a14:useLocalDpi xmlns:a14="http://schemas.microsoft.com/office/drawing/2010/main" val="0"/>
+                        </a:ext>
+                      </a:extLst>
+                    </a:blip>
+                    <a:srcRect t="29033" r="24767"/>
+                    <a:stretch/>
+                  </pic:blipFill>
+                  <pic:spPr bwMode="auto">
+                    <a:xfrm>
+                      <a:off x="0" y="0"/>
+                      <a:ext cx="6154197" cy="1121262"/>
+                    </a:xfrm>
+                    <a:prstGeom prst="rect">
+                      <a:avLst/>
+                    </a:prstGeom>
+                    <a:noFill/>
+                    <a:ln>
+                      <a:noFill/>
+                    </a:ln>
+                    <a:extLst>
+                      <a:ext uri="{53640926-AAD7-44D8-BBD7-CCE9431645EC}">
+                        <a14:shadowObscured xmlns:a14="http://schemas.microsoft.com/office/drawing/2010/main"/>
+                      </a:ext>
+                    </a:extLst>
+                  </pic:spPr>
+                </pic:pic>
+              </a:graphicData>
+            </a:graphic>
+          </wp:inline>
+        </w:drawing>
+      </w:r>
+    </w:p>
+    <w:p>
+      <w:pPr>
+        <w:jc w:val="both"/>
+        <w:rPr>
+          <w:sz w:val="22"/>
+          <w:szCs w:val="22"/>
+        </w:rPr>
+      </w:pPr>
+    </w:p>
+    <w:p>
+      <w:pPr>
+        <w:jc w:val="both"/>
+        <w:rPr>
+          <w:sz w:val="22"/>
+          <w:szCs w:val="22"/>
+        </w:rPr>
+      </w:pPr>
+    </w:p>
+    <w:p>
+      <w:pPr>
+        <w:jc w:val="both"/>
+        <w:rPr>
+          <w:sz w:val="22"/>
+          <w:szCs w:val="22"/>
+        </w:rPr>
+      </w:pPr>
+    </w:p>
+    <w:p>
+      <w:pPr>
+        <w:jc w:val="both"/>
+        <w:rPr>
+          <w:sz w:val="22"/>
+          <w:szCs w:val="22"/>
+        </w:rPr>
+      </w:pPr>
+    </w:p>
+    <w:p>
+      <w:pPr>
+        <w:jc w:val="both"/>
+        <w:rPr>
+          <w:b/>
+          <w:bCs/>
+          <w:color w:val="4BACC6" w:themeColor="accent5"/>
+          <w:sz w:val="28"/>
+          <w:szCs w:val="28"/>
+          <w:lang w:val="en-US"/>
+        </w:rPr>
+      </w:pPr>
+      <w:r>
+        <w:rPr>
+          <w:b/>
+          <w:bCs/>
+          <w:color w:val="4BACC6" w:themeColor="accent5"/>
+          <w:sz w:val="28"/>
+          <w:szCs w:val="28"/>
+          <w:lang w:val="en-US"/>
+        </w:rPr>
+        <w:t>TEST</w:t>
+      </w:r>
+      <w:r>
+        <w:rPr>
+          <w:b/>
+          <w:bCs/>
+          <w:color w:val="4BACC6" w:themeColor="accent5"/>
+          <w:sz w:val="28"/>
+          <w:szCs w:val="28"/>
+          <w:lang w:val="en-US"/>
+        </w:rPr>
+        <w:t>ING ENVIRONMENT</w:t>
+      </w:r>
+    </w:p>
+    <w:p>
+      <w:pPr>
+        <w:jc w:val="both"/>
+        <w:rPr>
+          <w:sz w:val="22"/>
+          <w:szCs w:val="22"/>
+        </w:rPr>
+      </w:pPr>
+    </w:p>
+    <w:p>
+      <w:pPr>
+        <w:jc w:val="both"/>
+        <w:rPr>
+          <w:b/>
+          <w:bCs/>
+          <w:color w:val="262626" w:themeColor="text1" w:themeTint="D9"/>
+          <w:sz w:val="22"/>
+          <w:szCs w:val="22"/>
+        </w:rPr>
+      </w:pPr>
+      <w:r>
+        <w:rPr>
+          <w:b/>
+          <w:bCs/>
+          <w:color w:val="262626" w:themeColor="text1" w:themeTint="D9"/>
           <w:sz w:val="22"/>
           <w:szCs w:val="22"/>
         </w:rPr>
@@ -4130,13 +5485,15 @@
       <w:pPr>
         <w:jc w:val="both"/>
         <w:rPr>
-          <w:sz w:val="22"/>
-          <w:szCs w:val="22"/>
-          <w:lang w:val="en-US"/>
-        </w:rPr>
-      </w:pPr>
-      <w:r>
-        <w:rPr>
+          <w:color w:val="595959" w:themeColor="text1" w:themeTint="A6"/>
+          <w:sz w:val="22"/>
+          <w:szCs w:val="22"/>
+          <w:lang w:val="en-US"/>
+        </w:rPr>
+      </w:pPr>
+      <w:r>
+        <w:rPr>
+          <w:color w:val="595959" w:themeColor="text1" w:themeTint="A6"/>
           <w:sz w:val="22"/>
           <w:szCs w:val="22"/>
           <w:lang w:val="en-US"/>
@@ -4145,6 +5502,7 @@
       </w:r>
       <w:r>
         <w:rPr>
+          <w:color w:val="595959" w:themeColor="text1" w:themeTint="A6"/>
           <w:sz w:val="22"/>
           <w:szCs w:val="22"/>
           <w:lang w:val="en-US"/>
@@ -4153,6 +5511,7 @@
       </w:r>
       <w:r>
         <w:rPr>
+          <w:color w:val="595959" w:themeColor="text1" w:themeTint="A6"/>
           <w:sz w:val="22"/>
           <w:szCs w:val="22"/>
           <w:lang w:val="en-US"/>
@@ -4161,41 +5520,108 @@
       </w:r>
       <w:r>
         <w:rPr>
+          <w:color w:val="595959" w:themeColor="text1" w:themeTint="A6"/>
           <w:sz w:val="22"/>
           <w:szCs w:val="22"/>
           <w:lang w:val="en-US"/>
         </w:rPr>
         <w:tab/>
-        <w:t xml:space="preserve">= </w:t>
-      </w:r>
-      <w:r>
-        <w:rPr>
-          <w:sz w:val="22"/>
-          <w:szCs w:val="22"/>
-          <w:lang w:val="en-US"/>
-        </w:rPr>
-        <w:t xml:space="preserve">Intel(R) </w:t>
-      </w:r>
-      <w:proofErr w:type="gramStart"/>
-      <w:r>
-        <w:rPr>
-          <w:sz w:val="22"/>
-          <w:szCs w:val="22"/>
-          <w:lang w:val="en-US"/>
-        </w:rPr>
-        <w:t>Core(</w:t>
-      </w:r>
-      <w:proofErr w:type="gramEnd"/>
-      <w:r>
-        <w:rPr>
-          <w:sz w:val="22"/>
-          <w:szCs w:val="22"/>
-          <w:lang w:val="en-US"/>
-        </w:rPr>
-        <w:t>TM) i7-3632QM CPU @ 2.20GHz   2.20 GHz</w:t>
-      </w:r>
-      <w:r>
-        <w:rPr>
+      </w:r>
+      <w:r>
+        <w:rPr>
+          <w:color w:val="595959" w:themeColor="text1" w:themeTint="A6"/>
+          <w:sz w:val="22"/>
+          <w:szCs w:val="22"/>
+          <w:lang w:val="en-US"/>
+        </w:rPr>
+        <w:t>:</w:t>
+      </w:r>
+      <w:r>
+        <w:rPr>
+          <w:color w:val="595959" w:themeColor="text1" w:themeTint="A6"/>
+          <w:sz w:val="22"/>
+          <w:szCs w:val="22"/>
+          <w:lang w:val="en-US"/>
+        </w:rPr>
+        <w:t xml:space="preserve"> </w:t>
+      </w:r>
+      <w:r>
+        <w:rPr>
+          <w:color w:val="595959" w:themeColor="text1" w:themeTint="A6"/>
+          <w:sz w:val="22"/>
+          <w:szCs w:val="22"/>
+          <w:lang w:val="en-US"/>
+        </w:rPr>
+        <w:t>Intel(R) Core(TM) i7-3632QM CPU @ 2.20GHz   2.20 GHz.</w:t>
+      </w:r>
+    </w:p>
+    <w:p>
+      <w:pPr>
+        <w:jc w:val="both"/>
+        <w:rPr>
+          <w:color w:val="595959" w:themeColor="text1" w:themeTint="A6"/>
+          <w:sz w:val="22"/>
+          <w:szCs w:val="22"/>
+          <w:lang w:val="en-US"/>
+        </w:rPr>
+      </w:pPr>
+      <w:r>
+        <w:rPr>
+          <w:color w:val="595959" w:themeColor="text1" w:themeTint="A6"/>
+          <w:sz w:val="22"/>
+          <w:szCs w:val="22"/>
+          <w:lang w:val="en-US"/>
+        </w:rPr>
+        <w:t>System arch</w:t>
+      </w:r>
+      <w:r>
+        <w:rPr>
+          <w:color w:val="595959" w:themeColor="text1" w:themeTint="A6"/>
+          <w:sz w:val="22"/>
+          <w:szCs w:val="22"/>
+          <w:lang w:val="en-US"/>
+        </w:rPr>
+        <w:t>itecture</w:t>
+      </w:r>
+      <w:r>
+        <w:rPr>
+          <w:color w:val="595959" w:themeColor="text1" w:themeTint="A6"/>
+          <w:sz w:val="22"/>
+          <w:szCs w:val="22"/>
+          <w:lang w:val="en-US"/>
+        </w:rPr>
+        <w:tab/>
+      </w:r>
+      <w:r>
+        <w:rPr>
+          <w:color w:val="595959" w:themeColor="text1" w:themeTint="A6"/>
+          <w:sz w:val="22"/>
+          <w:szCs w:val="22"/>
+          <w:lang w:val="en-US"/>
+        </w:rPr>
+        <w:t>: 64</w:t>
+      </w:r>
+      <w:r>
+        <w:rPr>
+          <w:color w:val="595959" w:themeColor="text1" w:themeTint="A6"/>
+          <w:sz w:val="22"/>
+          <w:szCs w:val="22"/>
+          <w:lang w:val="en-US"/>
+        </w:rPr>
+        <w:t xml:space="preserve"> </w:t>
+      </w:r>
+      <w:r>
+        <w:rPr>
+          <w:color w:val="595959" w:themeColor="text1" w:themeTint="A6"/>
+          <w:sz w:val="22"/>
+          <w:szCs w:val="22"/>
+          <w:lang w:val="en-US"/>
+        </w:rPr>
+        <w:t>bit, x64-based processor</w:t>
+      </w:r>
+      <w:r>
+        <w:rPr>
+          <w:color w:val="595959" w:themeColor="text1" w:themeTint="A6"/>
           <w:sz w:val="22"/>
           <w:szCs w:val="22"/>
           <w:lang w:val="en-US"/>
@@ -4207,13 +5633,15 @@
       <w:pPr>
         <w:jc w:val="both"/>
         <w:rPr>
-          <w:sz w:val="22"/>
-          <w:szCs w:val="22"/>
-          <w:lang w:val="en-US"/>
-        </w:rPr>
-      </w:pPr>
-      <w:r>
-        <w:rPr>
+          <w:color w:val="595959" w:themeColor="text1" w:themeTint="A6"/>
+          <w:sz w:val="22"/>
+          <w:szCs w:val="22"/>
+          <w:lang w:val="en-US"/>
+        </w:rPr>
+      </w:pPr>
+      <w:r>
+        <w:rPr>
+          <w:color w:val="595959" w:themeColor="text1" w:themeTint="A6"/>
           <w:sz w:val="22"/>
           <w:szCs w:val="22"/>
           <w:lang w:val="en-US"/>
@@ -4222,6 +5650,7 @@
       </w:r>
       <w:r>
         <w:rPr>
+          <w:color w:val="595959" w:themeColor="text1" w:themeTint="A6"/>
           <w:sz w:val="22"/>
           <w:szCs w:val="22"/>
           <w:lang w:val="en-US"/>
@@ -4230,6 +5659,7 @@
       </w:r>
       <w:r>
         <w:rPr>
+          <w:color w:val="595959" w:themeColor="text1" w:themeTint="A6"/>
           <w:sz w:val="22"/>
           <w:szCs w:val="22"/>
           <w:lang w:val="en-US"/>
@@ -4238,24 +5668,36 @@
       </w:r>
       <w:r>
         <w:rPr>
-          <w:sz w:val="22"/>
-          <w:szCs w:val="22"/>
-          <w:lang w:val="en-US"/>
-        </w:rPr>
-        <w:t>= 1.</w:t>
-      </w:r>
-    </w:p>
-    <w:p>
-      <w:pPr>
-        <w:jc w:val="both"/>
-        <w:rPr>
-          <w:sz w:val="22"/>
-          <w:szCs w:val="22"/>
-          <w:lang w:val="en-US"/>
-        </w:rPr>
-      </w:pPr>
-      <w:r>
-        <w:rPr>
+          <w:color w:val="595959" w:themeColor="text1" w:themeTint="A6"/>
+          <w:sz w:val="22"/>
+          <w:szCs w:val="22"/>
+          <w:lang w:val="en-US"/>
+        </w:rPr>
+        <w:t>:</w:t>
+      </w:r>
+      <w:r>
+        <w:rPr>
+          <w:color w:val="595959" w:themeColor="text1" w:themeTint="A6"/>
+          <w:sz w:val="22"/>
+          <w:szCs w:val="22"/>
+          <w:lang w:val="en-US"/>
+        </w:rPr>
+        <w:t xml:space="preserve"> 1.</w:t>
+      </w:r>
+    </w:p>
+    <w:p>
+      <w:pPr>
+        <w:jc w:val="both"/>
+        <w:rPr>
+          <w:color w:val="595959" w:themeColor="text1" w:themeTint="A6"/>
+          <w:sz w:val="22"/>
+          <w:szCs w:val="22"/>
+          <w:lang w:val="en-US"/>
+        </w:rPr>
+      </w:pPr>
+      <w:r>
+        <w:rPr>
+          <w:color w:val="595959" w:themeColor="text1" w:themeTint="A6"/>
           <w:sz w:val="22"/>
           <w:szCs w:val="22"/>
           <w:lang w:val="en-US"/>
@@ -4264,6 +5706,7 @@
       </w:r>
       <w:r>
         <w:rPr>
+          <w:color w:val="595959" w:themeColor="text1" w:themeTint="A6"/>
           <w:sz w:val="22"/>
           <w:szCs w:val="22"/>
           <w:lang w:val="en-US"/>
@@ -4272,6 +5715,7 @@
       </w:r>
       <w:r>
         <w:rPr>
+          <w:color w:val="595959" w:themeColor="text1" w:themeTint="A6"/>
           <w:sz w:val="22"/>
           <w:szCs w:val="22"/>
           <w:lang w:val="en-US"/>
@@ -4280,6 +5724,7 @@
       </w:r>
       <w:r>
         <w:rPr>
+          <w:color w:val="595959" w:themeColor="text1" w:themeTint="A6"/>
           <w:sz w:val="22"/>
           <w:szCs w:val="22"/>
           <w:lang w:val="en-US"/>
@@ -4288,40 +5733,45 @@
       </w:r>
       <w:r>
         <w:rPr>
-          <w:sz w:val="22"/>
-          <w:szCs w:val="22"/>
-          <w:lang w:val="en-US"/>
-        </w:rPr>
-        <w:t>= 4.</w:t>
-      </w:r>
-    </w:p>
-    <w:p>
-      <w:pPr>
-        <w:jc w:val="both"/>
-        <w:rPr>
-          <w:sz w:val="22"/>
-          <w:szCs w:val="22"/>
-          <w:lang w:val="en-US"/>
-        </w:rPr>
-      </w:pPr>
-      <w:r>
-        <w:rPr>
-          <w:sz w:val="22"/>
-          <w:szCs w:val="22"/>
-          <w:lang w:val="en-US"/>
-        </w:rPr>
-        <w:t>Logic processor</w:t>
-      </w:r>
-      <w:r>
-        <w:rPr>
-          <w:sz w:val="22"/>
-          <w:szCs w:val="22"/>
-          <w:lang w:val="en-US"/>
-        </w:rPr>
-        <w:t>s</w:t>
-      </w:r>
-      <w:r>
-        <w:rPr>
+          <w:color w:val="595959" w:themeColor="text1" w:themeTint="A6"/>
+          <w:sz w:val="22"/>
+          <w:szCs w:val="22"/>
+          <w:lang w:val="en-US"/>
+        </w:rPr>
+        <w:t>:</w:t>
+      </w:r>
+      <w:r>
+        <w:rPr>
+          <w:color w:val="595959" w:themeColor="text1" w:themeTint="A6"/>
+          <w:sz w:val="22"/>
+          <w:szCs w:val="22"/>
+          <w:lang w:val="en-US"/>
+        </w:rPr>
+        <w:t xml:space="preserve"> 4.</w:t>
+      </w:r>
+    </w:p>
+    <w:p>
+      <w:pPr>
+        <w:jc w:val="both"/>
+        <w:rPr>
+          <w:color w:val="595959" w:themeColor="text1" w:themeTint="A6"/>
+          <w:sz w:val="22"/>
+          <w:szCs w:val="22"/>
+          <w:lang w:val="en-US"/>
+        </w:rPr>
+      </w:pPr>
+      <w:r>
+        <w:rPr>
+          <w:color w:val="595959" w:themeColor="text1" w:themeTint="A6"/>
+          <w:sz w:val="22"/>
+          <w:szCs w:val="22"/>
+          <w:lang w:val="en-US"/>
+        </w:rPr>
+        <w:t>Logic processors</w:t>
+      </w:r>
+      <w:r>
+        <w:rPr>
+          <w:color w:val="595959" w:themeColor="text1" w:themeTint="A6"/>
           <w:sz w:val="22"/>
           <w:szCs w:val="22"/>
           <w:lang w:val="en-US"/>
@@ -4330,17 +5780,434 @@
       </w:r>
       <w:r>
         <w:rPr>
-          <w:sz w:val="22"/>
-          <w:szCs w:val="22"/>
-          <w:lang w:val="en-US"/>
-        </w:rPr>
-        <w:t>= 8.</w:t>
-      </w:r>
-    </w:p>
-    <w:p>
-      <w:pPr>
-        <w:jc w:val="both"/>
-        <w:rPr>
+          <w:color w:val="595959" w:themeColor="text1" w:themeTint="A6"/>
+          <w:sz w:val="22"/>
+          <w:szCs w:val="22"/>
+          <w:lang w:val="en-US"/>
+        </w:rPr>
+        <w:t>:</w:t>
+      </w:r>
+      <w:r>
+        <w:rPr>
+          <w:color w:val="595959" w:themeColor="text1" w:themeTint="A6"/>
+          <w:sz w:val="22"/>
+          <w:szCs w:val="22"/>
+          <w:lang w:val="en-US"/>
+        </w:rPr>
+        <w:t xml:space="preserve"> 8.</w:t>
+      </w:r>
+    </w:p>
+    <w:p>
+      <w:pPr>
+        <w:jc w:val="both"/>
+        <w:rPr>
+          <w:color w:val="595959" w:themeColor="text1" w:themeTint="A6"/>
+          <w:sz w:val="22"/>
+          <w:szCs w:val="22"/>
+          <w:lang w:val="en-US"/>
+        </w:rPr>
+      </w:pPr>
+      <w:r>
+        <w:rPr>
+          <w:color w:val="595959" w:themeColor="text1" w:themeTint="A6"/>
+          <w:sz w:val="22"/>
+          <w:szCs w:val="22"/>
+          <w:lang w:val="en-US"/>
+        </w:rPr>
+        <w:t>CacheL1</w:t>
+      </w:r>
+      <w:r>
+        <w:rPr>
+          <w:color w:val="595959" w:themeColor="text1" w:themeTint="A6"/>
+          <w:sz w:val="22"/>
+          <w:szCs w:val="22"/>
+          <w:lang w:val="en-US"/>
+        </w:rPr>
+        <w:tab/>
+      </w:r>
+      <w:r>
+        <w:rPr>
+          <w:color w:val="595959" w:themeColor="text1" w:themeTint="A6"/>
+          <w:sz w:val="22"/>
+          <w:szCs w:val="22"/>
+          <w:lang w:val="en-US"/>
+        </w:rPr>
+        <w:tab/>
+      </w:r>
+      <w:r>
+        <w:rPr>
+          <w:color w:val="595959" w:themeColor="text1" w:themeTint="A6"/>
+          <w:sz w:val="22"/>
+          <w:szCs w:val="22"/>
+          <w:lang w:val="en-US"/>
+        </w:rPr>
+        <w:t>:</w:t>
+      </w:r>
+      <w:r>
+        <w:rPr>
+          <w:color w:val="595959" w:themeColor="text1" w:themeTint="A6"/>
+          <w:sz w:val="22"/>
+          <w:szCs w:val="22"/>
+          <w:lang w:val="en-US"/>
+        </w:rPr>
+        <w:t xml:space="preserve"> 256KB.</w:t>
+      </w:r>
+    </w:p>
+    <w:p>
+      <w:pPr>
+        <w:jc w:val="both"/>
+        <w:rPr>
+          <w:color w:val="595959" w:themeColor="text1" w:themeTint="A6"/>
+          <w:sz w:val="22"/>
+          <w:szCs w:val="22"/>
+          <w:lang w:val="en-US"/>
+        </w:rPr>
+      </w:pPr>
+      <w:r>
+        <w:rPr>
+          <w:color w:val="595959" w:themeColor="text1" w:themeTint="A6"/>
+          <w:sz w:val="22"/>
+          <w:szCs w:val="22"/>
+          <w:lang w:val="en-US"/>
+        </w:rPr>
+        <w:t>CacheL2</w:t>
+      </w:r>
+      <w:r>
+        <w:rPr>
+          <w:color w:val="595959" w:themeColor="text1" w:themeTint="A6"/>
+          <w:sz w:val="22"/>
+          <w:szCs w:val="22"/>
+          <w:lang w:val="en-US"/>
+        </w:rPr>
+        <w:tab/>
+      </w:r>
+      <w:r>
+        <w:rPr>
+          <w:color w:val="595959" w:themeColor="text1" w:themeTint="A6"/>
+          <w:sz w:val="22"/>
+          <w:szCs w:val="22"/>
+          <w:lang w:val="en-US"/>
+        </w:rPr>
+        <w:tab/>
+      </w:r>
+      <w:r>
+        <w:rPr>
+          <w:color w:val="595959" w:themeColor="text1" w:themeTint="A6"/>
+          <w:sz w:val="22"/>
+          <w:szCs w:val="22"/>
+          <w:lang w:val="en-US"/>
+        </w:rPr>
+        <w:t>:</w:t>
+      </w:r>
+      <w:r>
+        <w:rPr>
+          <w:color w:val="595959" w:themeColor="text1" w:themeTint="A6"/>
+          <w:sz w:val="22"/>
+          <w:szCs w:val="22"/>
+          <w:lang w:val="en-US"/>
+        </w:rPr>
+        <w:t xml:space="preserve"> 1,0 MB.</w:t>
+      </w:r>
+    </w:p>
+    <w:p>
+      <w:pPr>
+        <w:jc w:val="both"/>
+        <w:rPr>
+          <w:color w:val="595959" w:themeColor="text1" w:themeTint="A6"/>
+          <w:sz w:val="22"/>
+          <w:szCs w:val="22"/>
+          <w:lang w:val="en-US"/>
+        </w:rPr>
+      </w:pPr>
+      <w:r>
+        <w:rPr>
+          <w:color w:val="595959" w:themeColor="text1" w:themeTint="A6"/>
+          <w:sz w:val="22"/>
+          <w:szCs w:val="22"/>
+          <w:lang w:val="en-US"/>
+        </w:rPr>
+        <w:t>ChaceL3</w:t>
+      </w:r>
+      <w:r>
+        <w:rPr>
+          <w:color w:val="595959" w:themeColor="text1" w:themeTint="A6"/>
+          <w:sz w:val="22"/>
+          <w:szCs w:val="22"/>
+          <w:lang w:val="en-US"/>
+        </w:rPr>
+        <w:tab/>
+      </w:r>
+      <w:r>
+        <w:rPr>
+          <w:color w:val="595959" w:themeColor="text1" w:themeTint="A6"/>
+          <w:sz w:val="22"/>
+          <w:szCs w:val="22"/>
+          <w:lang w:val="en-US"/>
+        </w:rPr>
+        <w:tab/>
+      </w:r>
+      <w:r>
+        <w:rPr>
+          <w:color w:val="595959" w:themeColor="text1" w:themeTint="A6"/>
+          <w:sz w:val="22"/>
+          <w:szCs w:val="22"/>
+          <w:lang w:val="en-US"/>
+        </w:rPr>
+        <w:t>:</w:t>
+      </w:r>
+      <w:r>
+        <w:rPr>
+          <w:color w:val="595959" w:themeColor="text1" w:themeTint="A6"/>
+          <w:sz w:val="22"/>
+          <w:szCs w:val="22"/>
+          <w:lang w:val="en-US"/>
+        </w:rPr>
+        <w:t xml:space="preserve"> 6,0 MB.</w:t>
+      </w:r>
+    </w:p>
+    <w:p>
+      <w:pPr>
+        <w:jc w:val="both"/>
+        <w:rPr>
+          <w:color w:val="595959" w:themeColor="text1" w:themeTint="A6"/>
+          <w:sz w:val="22"/>
+          <w:szCs w:val="22"/>
+          <w:lang w:val="en-US"/>
+        </w:rPr>
+      </w:pPr>
+      <w:r>
+        <w:rPr>
+          <w:color w:val="595959" w:themeColor="text1" w:themeTint="A6"/>
+          <w:sz w:val="22"/>
+          <w:szCs w:val="22"/>
+          <w:lang w:val="en-US"/>
+        </w:rPr>
+        <w:t>RAM</w:t>
+      </w:r>
+      <w:r>
+        <w:rPr>
+          <w:color w:val="595959" w:themeColor="text1" w:themeTint="A6"/>
+          <w:sz w:val="22"/>
+          <w:szCs w:val="22"/>
+          <w:lang w:val="en-US"/>
+        </w:rPr>
+        <w:tab/>
+      </w:r>
+      <w:r>
+        <w:rPr>
+          <w:color w:val="595959" w:themeColor="text1" w:themeTint="A6"/>
+          <w:sz w:val="22"/>
+          <w:szCs w:val="22"/>
+          <w:lang w:val="en-US"/>
+        </w:rPr>
+        <w:tab/>
+      </w:r>
+      <w:r>
+        <w:rPr>
+          <w:color w:val="595959" w:themeColor="text1" w:themeTint="A6"/>
+          <w:sz w:val="22"/>
+          <w:szCs w:val="22"/>
+          <w:lang w:val="en-US"/>
+        </w:rPr>
+        <w:tab/>
+      </w:r>
+      <w:r>
+        <w:rPr>
+          <w:color w:val="595959" w:themeColor="text1" w:themeTint="A6"/>
+          <w:sz w:val="22"/>
+          <w:szCs w:val="22"/>
+          <w:lang w:val="en-US"/>
+        </w:rPr>
+        <w:t>:</w:t>
+      </w:r>
+      <w:r>
+        <w:rPr>
+          <w:color w:val="595959" w:themeColor="text1" w:themeTint="A6"/>
+          <w:sz w:val="22"/>
+          <w:szCs w:val="22"/>
+          <w:lang w:val="en-US"/>
+        </w:rPr>
+        <w:t xml:space="preserve"> </w:t>
+      </w:r>
+      <w:r>
+        <w:rPr>
+          <w:color w:val="595959" w:themeColor="text1" w:themeTint="A6"/>
+          <w:sz w:val="22"/>
+          <w:szCs w:val="22"/>
+          <w:lang w:val="en-US"/>
+        </w:rPr>
+        <w:t xml:space="preserve">8,00 GB (7,88 GB </w:t>
+      </w:r>
+      <w:r>
+        <w:rPr>
+          <w:color w:val="595959" w:themeColor="text1" w:themeTint="A6"/>
+          <w:sz w:val="22"/>
+          <w:szCs w:val="22"/>
+          <w:lang w:val="en-US"/>
+        </w:rPr>
+        <w:t>available</w:t>
+      </w:r>
+      <w:r>
+        <w:rPr>
+          <w:color w:val="595959" w:themeColor="text1" w:themeTint="A6"/>
+          <w:sz w:val="22"/>
+          <w:szCs w:val="22"/>
+          <w:lang w:val="en-US"/>
+        </w:rPr>
+        <w:t>)</w:t>
+      </w:r>
+      <w:r>
+        <w:rPr>
+          <w:color w:val="595959" w:themeColor="text1" w:themeTint="A6"/>
+          <w:sz w:val="22"/>
+          <w:szCs w:val="22"/>
+          <w:lang w:val="en-US"/>
+        </w:rPr>
+        <w:t>.</w:t>
+      </w:r>
+    </w:p>
+    <w:p>
+      <w:pPr>
+        <w:jc w:val="both"/>
+        <w:rPr>
+          <w:color w:val="595959" w:themeColor="text1" w:themeTint="A6"/>
+          <w:sz w:val="22"/>
+          <w:szCs w:val="22"/>
+          <w:lang w:val="en-US"/>
+        </w:rPr>
+      </w:pPr>
+    </w:p>
+    <w:p>
+      <w:pPr>
+        <w:jc w:val="both"/>
+        <w:rPr>
+          <w:b/>
+          <w:bCs/>
+          <w:color w:val="262626" w:themeColor="text1" w:themeTint="D9"/>
+          <w:sz w:val="22"/>
+          <w:szCs w:val="22"/>
+        </w:rPr>
+      </w:pPr>
+      <w:r>
+        <w:rPr>
+          <w:b/>
+          <w:bCs/>
+          <w:color w:val="262626" w:themeColor="text1" w:themeTint="D9"/>
+          <w:sz w:val="22"/>
+          <w:szCs w:val="22"/>
+        </w:rPr>
+        <w:t>Operative S</w:t>
+      </w:r>
+      <w:r>
+        <w:rPr>
+          <w:b/>
+          <w:bCs/>
+          <w:color w:val="262626" w:themeColor="text1" w:themeTint="D9"/>
+          <w:sz w:val="22"/>
+          <w:szCs w:val="22"/>
+        </w:rPr>
+        <w:t>y</w:t>
+      </w:r>
+      <w:r>
+        <w:rPr>
+          <w:b/>
+          <w:bCs/>
+          <w:color w:val="262626" w:themeColor="text1" w:themeTint="D9"/>
+          <w:sz w:val="22"/>
+          <w:szCs w:val="22"/>
+        </w:rPr>
+        <w:t>stem:</w:t>
+      </w:r>
+    </w:p>
+    <w:p>
+      <w:pPr>
+        <w:jc w:val="both"/>
+        <w:rPr>
+          <w:color w:val="595959" w:themeColor="text1" w:themeTint="A6"/>
+          <w:sz w:val="22"/>
+          <w:szCs w:val="22"/>
+          <w:lang w:val="en-US"/>
+        </w:rPr>
+      </w:pPr>
+      <w:r>
+        <w:rPr>
+          <w:color w:val="595959" w:themeColor="text1" w:themeTint="A6"/>
+          <w:sz w:val="22"/>
+          <w:szCs w:val="22"/>
+          <w:lang w:val="en-US"/>
+        </w:rPr>
+        <w:t>O</w:t>
+      </w:r>
+      <w:r>
+        <w:rPr>
+          <w:color w:val="595959" w:themeColor="text1" w:themeTint="A6"/>
+          <w:sz w:val="22"/>
+          <w:szCs w:val="22"/>
+          <w:lang w:val="en-US"/>
+        </w:rPr>
+        <w:t>perative</w:t>
+      </w:r>
+      <w:r>
+        <w:rPr>
+          <w:color w:val="595959" w:themeColor="text1" w:themeTint="A6"/>
+          <w:sz w:val="22"/>
+          <w:szCs w:val="22"/>
+          <w:lang w:val="en-US"/>
+        </w:rPr>
+        <w:t>-</w:t>
+      </w:r>
+      <w:r>
+        <w:rPr>
+          <w:color w:val="595959" w:themeColor="text1" w:themeTint="A6"/>
+          <w:sz w:val="22"/>
+          <w:szCs w:val="22"/>
+          <w:lang w:val="en-US"/>
+        </w:rPr>
+        <w:t>S</w:t>
+      </w:r>
+      <w:r>
+        <w:rPr>
+          <w:color w:val="595959" w:themeColor="text1" w:themeTint="A6"/>
+          <w:sz w:val="22"/>
+          <w:szCs w:val="22"/>
+          <w:lang w:val="en-US"/>
+        </w:rPr>
+        <w:t>ystem</w:t>
+      </w:r>
+      <w:r>
+        <w:rPr>
+          <w:color w:val="595959" w:themeColor="text1" w:themeTint="A6"/>
+          <w:sz w:val="22"/>
+          <w:szCs w:val="22"/>
+          <w:lang w:val="en-US"/>
+        </w:rPr>
+        <w:tab/>
+        <w:t xml:space="preserve">: </w:t>
+      </w:r>
+      <w:r>
+        <w:rPr>
+          <w:color w:val="595959" w:themeColor="text1" w:themeTint="A6"/>
+          <w:sz w:val="22"/>
+          <w:szCs w:val="22"/>
+          <w:lang w:val="en-US"/>
+        </w:rPr>
+        <w:t>Windows</w:t>
+      </w:r>
+      <w:r>
+        <w:rPr>
+          <w:color w:val="595959" w:themeColor="text1" w:themeTint="A6"/>
+          <w:sz w:val="22"/>
+          <w:szCs w:val="22"/>
+          <w:lang w:val="en-US"/>
+        </w:rPr>
+        <w:t>.</w:t>
+      </w:r>
+    </w:p>
+    <w:p>
+      <w:pPr>
+        <w:jc w:val="both"/>
+        <w:rPr>
+          <w:color w:val="595959" w:themeColor="text1" w:themeTint="A6"/>
           <w:sz w:val="22"/>
           <w:szCs w:val="22"/>
           <w:lang w:val="it-IT"/>
@@ -4348,22 +6215,99 @@
       </w:pPr>
       <w:r>
         <w:rPr>
+          <w:color w:val="595959" w:themeColor="text1" w:themeTint="A6"/>
+          <w:sz w:val="22"/>
+          <w:szCs w:val="22"/>
+          <w:lang w:val="en-US"/>
+        </w:rPr>
+        <w:t>Edition</w:t>
+      </w:r>
+      <w:r>
+        <w:rPr>
+          <w:color w:val="595959" w:themeColor="text1" w:themeTint="A6"/>
+          <w:sz w:val="22"/>
+          <w:szCs w:val="22"/>
+          <w:lang w:val="en-US"/>
+        </w:rPr>
+        <w:tab/>
+      </w:r>
+      <w:r>
+        <w:rPr>
+          <w:color w:val="595959" w:themeColor="text1" w:themeTint="A6"/>
+          <w:sz w:val="22"/>
+          <w:szCs w:val="22"/>
+          <w:lang w:val="en-US"/>
+        </w:rPr>
+        <w:tab/>
+      </w:r>
+      <w:r>
+        <w:rPr>
+          <w:color w:val="595959" w:themeColor="text1" w:themeTint="A6"/>
+          <w:sz w:val="22"/>
+          <w:szCs w:val="22"/>
+          <w:lang w:val="en-US"/>
+        </w:rPr>
+        <w:tab/>
+      </w:r>
+      <w:r>
+        <w:rPr>
+          <w:color w:val="595959" w:themeColor="text1" w:themeTint="A6"/>
           <w:sz w:val="22"/>
           <w:szCs w:val="22"/>
           <w:lang w:val="it-IT"/>
         </w:rPr>
-        <w:t>CacheL1</w:t>
-      </w:r>
-      <w:r>
-        <w:rPr>
+        <w:t xml:space="preserve">: </w:t>
+      </w:r>
+      <w:r>
+        <w:rPr>
+          <w:color w:val="595959" w:themeColor="text1" w:themeTint="A6"/>
           <w:sz w:val="22"/>
           <w:szCs w:val="22"/>
           <w:lang w:val="it-IT"/>
         </w:rPr>
+        <w:t>10 Pro</w:t>
+      </w:r>
+      <w:r>
+        <w:rPr>
+          <w:color w:val="595959" w:themeColor="text1" w:themeTint="A6"/>
+          <w:sz w:val="22"/>
+          <w:szCs w:val="22"/>
+          <w:lang w:val="it-IT"/>
+        </w:rPr>
+        <w:t>.</w:t>
+      </w:r>
+    </w:p>
+    <w:p>
+      <w:pPr>
+        <w:jc w:val="both"/>
+        <w:rPr>
+          <w:color w:val="595959" w:themeColor="text1" w:themeTint="A6"/>
+          <w:sz w:val="22"/>
+          <w:szCs w:val="22"/>
+          <w:lang w:val="it-IT"/>
+        </w:rPr>
+      </w:pPr>
+      <w:r>
+        <w:rPr>
+          <w:color w:val="595959" w:themeColor="text1" w:themeTint="A6"/>
+          <w:sz w:val="22"/>
+          <w:szCs w:val="22"/>
+          <w:lang w:val="it-IT"/>
+        </w:rPr>
+        <w:t>Version</w:t>
+      </w:r>
+      <w:r>
+        <w:rPr>
+          <w:color w:val="595959" w:themeColor="text1" w:themeTint="A6"/>
+          <w:sz w:val="22"/>
+          <w:szCs w:val="22"/>
+          <w:lang w:val="it-IT"/>
+        </w:rPr>
         <w:tab/>
       </w:r>
       <w:r>
         <w:rPr>
+          <w:color w:val="595959" w:themeColor="text1" w:themeTint="A6"/>
           <w:sz w:val="22"/>
           <w:szCs w:val="22"/>
           <w:lang w:val="it-IT"/>
@@ -4372,40 +6316,54 @@
       </w:r>
       <w:r>
         <w:rPr>
+          <w:color w:val="595959" w:themeColor="text1" w:themeTint="A6"/>
           <w:sz w:val="22"/>
           <w:szCs w:val="22"/>
           <w:lang w:val="it-IT"/>
         </w:rPr>
-        <w:t>= 256</w:t>
-      </w:r>
-      <w:r>
-        <w:rPr>
+        <w:t xml:space="preserve">: </w:t>
+      </w:r>
+      <w:r>
+        <w:rPr>
+          <w:color w:val="595959" w:themeColor="text1" w:themeTint="A6"/>
           <w:sz w:val="22"/>
           <w:szCs w:val="22"/>
           <w:lang w:val="it-IT"/>
         </w:rPr>
-        <w:t>KB.</w:t>
-      </w:r>
-    </w:p>
-    <w:p>
-      <w:pPr>
-        <w:jc w:val="both"/>
-        <w:rPr>
+        <w:t>21H1</w:t>
+      </w:r>
+    </w:p>
+    <w:p>
+      <w:pPr>
+        <w:jc w:val="both"/>
+        <w:rPr>
+          <w:color w:val="595959" w:themeColor="text1" w:themeTint="A6"/>
+          <w:sz w:val="22"/>
+          <w:szCs w:val="22"/>
+          <w:lang w:val="en-US"/>
+        </w:rPr>
+      </w:pPr>
+      <w:r>
+        <w:rPr>
+          <w:color w:val="595959" w:themeColor="text1" w:themeTint="A6"/>
           <w:sz w:val="22"/>
           <w:szCs w:val="22"/>
           <w:lang w:val="it-IT"/>
         </w:rPr>
-      </w:pPr>
-      <w:r>
-        <w:rPr>
+        <w:t>Build</w:t>
+      </w:r>
+      <w:r>
+        <w:rPr>
+          <w:color w:val="595959" w:themeColor="text1" w:themeTint="A6"/>
           <w:sz w:val="22"/>
           <w:szCs w:val="22"/>
           <w:lang w:val="it-IT"/>
         </w:rPr>
-        <w:t>CacheL2</w:t>
-      </w:r>
-      <w:r>
-        <w:rPr>
+        <w:tab/>
+      </w:r>
+      <w:r>
+        <w:rPr>
+          <w:color w:val="595959" w:themeColor="text1" w:themeTint="A6"/>
           <w:sz w:val="22"/>
           <w:szCs w:val="22"/>
           <w:lang w:val="it-IT"/>
@@ -4414,6 +6372,7 @@
       </w:r>
       <w:r>
         <w:rPr>
+          <w:color w:val="595959" w:themeColor="text1" w:themeTint="A6"/>
           <w:sz w:val="22"/>
           <w:szCs w:val="22"/>
           <w:lang w:val="it-IT"/>
@@ -4422,116 +6381,25 @@
       </w:r>
       <w:r>
         <w:rPr>
+          <w:color w:val="595959" w:themeColor="text1" w:themeTint="A6"/>
           <w:sz w:val="22"/>
           <w:szCs w:val="22"/>
           <w:lang w:val="it-IT"/>
         </w:rPr>
-        <w:t>= 1,0 MB.</w:t>
-      </w:r>
-    </w:p>
-    <w:p>
-      <w:pPr>
-        <w:jc w:val="both"/>
-        <w:rPr>
+        <w:t xml:space="preserve">: </w:t>
+      </w:r>
+      <w:r>
+        <w:rPr>
+          <w:color w:val="595959" w:themeColor="text1" w:themeTint="A6"/>
           <w:sz w:val="22"/>
           <w:szCs w:val="22"/>
           <w:lang w:val="it-IT"/>
         </w:rPr>
-      </w:pPr>
-      <w:r>
-        <w:rPr>
-          <w:sz w:val="22"/>
-          <w:szCs w:val="22"/>
-          <w:lang w:val="it-IT"/>
-        </w:rPr>
-        <w:t>ChaceL3</w:t>
-      </w:r>
-      <w:r>
-        <w:rPr>
-          <w:sz w:val="22"/>
-          <w:szCs w:val="22"/>
-          <w:lang w:val="it-IT"/>
-        </w:rPr>
-        <w:tab/>
-      </w:r>
-      <w:r>
-        <w:rPr>
-          <w:sz w:val="22"/>
-          <w:szCs w:val="22"/>
-          <w:lang w:val="it-IT"/>
-        </w:rPr>
-        <w:tab/>
-      </w:r>
-      <w:r>
-        <w:rPr>
-          <w:sz w:val="22"/>
-          <w:szCs w:val="22"/>
-          <w:lang w:val="it-IT"/>
-        </w:rPr>
-        <w:t>= 6,0 MB.</w:t>
-      </w:r>
-    </w:p>
-    <w:p>
-      <w:pPr>
-        <w:jc w:val="both"/>
-        <w:rPr>
-          <w:sz w:val="22"/>
-          <w:szCs w:val="22"/>
-          <w:lang w:val="it-IT"/>
-        </w:rPr>
-      </w:pPr>
-      <w:r>
-        <w:rPr>
-          <w:sz w:val="22"/>
-          <w:szCs w:val="22"/>
-          <w:lang w:val="it-IT"/>
-        </w:rPr>
-        <w:t>RAM</w:t>
-      </w:r>
-      <w:r>
-        <w:rPr>
-          <w:sz w:val="22"/>
-          <w:szCs w:val="22"/>
-          <w:lang w:val="it-IT"/>
-        </w:rPr>
-        <w:tab/>
-      </w:r>
-      <w:r>
-        <w:rPr>
-          <w:sz w:val="22"/>
-          <w:szCs w:val="22"/>
-          <w:lang w:val="it-IT"/>
-        </w:rPr>
-        <w:tab/>
-      </w:r>
-      <w:r>
-        <w:rPr>
-          <w:sz w:val="22"/>
-          <w:szCs w:val="22"/>
-          <w:lang w:val="it-IT"/>
-        </w:rPr>
-        <w:tab/>
-        <w:t xml:space="preserve">= </w:t>
-      </w:r>
-      <w:r>
-        <w:rPr>
-          <w:sz w:val="22"/>
-          <w:szCs w:val="22"/>
-          <w:lang w:val="it-IT"/>
-        </w:rPr>
-        <w:t>8,00 GB (7,88 GB utilizzabile)</w:t>
-      </w:r>
-      <w:r>
-        <w:rPr>
-          <w:sz w:val="22"/>
-          <w:szCs w:val="22"/>
-          <w:lang w:val="it-IT"/>
-        </w:rPr>
-        <w:t>.</w:t>
+        <w:t>19043.1348</w:t>
       </w:r>
     </w:p>
     <w:sectPr>
-      <w:footerReference w:type="default" r:id="rId13"/>
+      <w:footerReference w:type="default" r:id="rId19"/>
       <w:endnotePr>
         <w:numFmt w:val="decimal"/>
       </w:endnotePr>
@@ -5061,6 +6929,7 @@
   <w:style w:type="paragraph" w:default="1" w:styleId="Normale">
     <w:name w:val="Normal"/>
     <w:qFormat/>
+    <w:rsid w:val="0003321A"/>
   </w:style>
   <w:style w:type="paragraph" w:styleId="Titolo1">
     <w:name w:val="heading 1"/>

</xml_diff>

<commit_message>
comments and variables name correction
</commit_message>
<xml_diff>
--- a/Report/report.docx
+++ b/Report/report.docx
@@ -176,23 +176,21 @@
           <w:lang w:val="it-IT"/>
         </w:rPr>
       </w:pPr>
-      <w:proofErr w:type="spellStart"/>
       <w:r>
         <w:rPr>
           <w:sz w:val="40"/>
           <w:szCs w:val="40"/>
           <w:lang w:val="it-IT"/>
         </w:rPr>
-        <w:t>Student</w:t>
-      </w:r>
-      <w:proofErr w:type="spellEnd"/>
+        <w:t>Student ID</w:t>
+      </w:r>
       <w:r>
         <w:rPr>
           <w:sz w:val="40"/>
           <w:szCs w:val="40"/>
           <w:lang w:val="it-IT"/>
         </w:rPr>
-        <w:t xml:space="preserve"> ID</w:t>
+        <w:t>:</w:t>
       </w:r>
       <w:r>
         <w:rPr>
@@ -200,24 +198,16 @@
           <w:szCs w:val="40"/>
           <w:lang w:val="it-IT"/>
         </w:rPr>
-        <w:t>:</w:t>
-      </w:r>
-      <w:r>
+        <w:t xml:space="preserve"> M00696513</w:t>
+      </w:r>
+    </w:p>
+    <w:p>
+      <w:pPr>
         <w:rPr>
           <w:sz w:val="40"/>
           <w:szCs w:val="40"/>
           <w:lang w:val="it-IT"/>
         </w:rPr>
-        <w:t xml:space="preserve"> M00696513</w:t>
-      </w:r>
-    </w:p>
-    <w:p>
-      <w:pPr>
-        <w:rPr>
-          <w:sz w:val="40"/>
-          <w:szCs w:val="40"/>
-          <w:lang w:val="it-IT"/>
-        </w:rPr>
       </w:pPr>
     </w:p>
     <w:p>
@@ -743,7 +733,6 @@
         </w:rPr>
         <w:t>The employment of brute force methods is commonly known to produce the greatest results. However, when it comes to large data sets and cities, the cost and time significantly increase (</w:t>
       </w:r>
-      <w:proofErr w:type="spellStart"/>
       <w:r>
         <w:rPr>
           <w:i/>
@@ -754,7 +743,6 @@
         </w:rPr>
         <w:t>Lumburovska</w:t>
       </w:r>
-      <w:proofErr w:type="spellEnd"/>
       <w:r>
         <w:rPr>
           <w:sz w:val="22"/>
@@ -2127,10 +2115,47 @@
           <w:szCs w:val="24"/>
           <w:lang w:val="en-US"/>
         </w:rPr>
-        <w:t>(</w:t>
-      </w:r>
-      <w:proofErr w:type="spellStart"/>
-      <w:r>
+        <w:t>(Optimiser)</w:t>
+      </w:r>
+    </w:p>
+    <w:p>
+      <w:pPr>
+        <w:jc w:val="both"/>
+        <w:rPr>
+          <w:b/>
+          <w:bCs/>
+          <w:color w:val="0070C0"/>
+          <w:sz w:val="20"/>
+          <w:szCs w:val="20"/>
+          <w:u w:val="single"/>
+          <w:lang w:val="en-US"/>
+        </w:rPr>
+      </w:pPr>
+      <w:r>
+        <w:rPr>
+          <w:b/>
+          <w:bCs/>
+          <w:color w:val="0070C0"/>
+          <w:sz w:val="20"/>
+          <w:szCs w:val="20"/>
+          <w:lang w:val="en-US"/>
+        </w:rPr>
+        <w:t xml:space="preserve">stemlounge.com = </w:t>
+      </w:r>
+      <w:r>
+        <w:rPr>
+          <w:color w:val="0070C0"/>
+          <w:sz w:val="20"/>
+          <w:szCs w:val="20"/>
+          <w:u w:val="single"/>
+          <w:lang w:val="en-US"/>
+        </w:rPr>
+        <w:t>https://bit.ly/3lHbiKj</w:t>
+      </w:r>
+    </w:p>
+    <w:p>
+      <w:pPr>
+        <w:jc w:val="both"/>
         <w:rPr>
           <w:b/>
           <w:bCs/>
@@ -2139,67 +2164,6 @@
           <w:szCs w:val="24"/>
           <w:lang w:val="en-US"/>
         </w:rPr>
-        <w:t>Optimiser</w:t>
-      </w:r>
-      <w:proofErr w:type="spellEnd"/>
-      <w:r>
-        <w:rPr>
-          <w:b/>
-          <w:bCs/>
-          <w:color w:val="4BACC6" w:themeColor="accent5"/>
-          <w:sz w:val="24"/>
-          <w:szCs w:val="24"/>
-          <w:lang w:val="en-US"/>
-        </w:rPr>
-        <w:t>)</w:t>
-      </w:r>
-    </w:p>
-    <w:p>
-      <w:pPr>
-        <w:jc w:val="both"/>
-        <w:rPr>
-          <w:b/>
-          <w:bCs/>
-          <w:color w:val="0070C0"/>
-          <w:sz w:val="20"/>
-          <w:szCs w:val="20"/>
-          <w:u w:val="single"/>
-          <w:lang w:val="en-US"/>
-        </w:rPr>
-      </w:pPr>
-      <w:r>
-        <w:rPr>
-          <w:b/>
-          <w:bCs/>
-          <w:color w:val="0070C0"/>
-          <w:sz w:val="20"/>
-          <w:szCs w:val="20"/>
-          <w:lang w:val="en-US"/>
-        </w:rPr>
-        <w:t xml:space="preserve">stemlounge.com = </w:t>
-      </w:r>
-      <w:r>
-        <w:rPr>
-          <w:color w:val="0070C0"/>
-          <w:sz w:val="20"/>
-          <w:szCs w:val="20"/>
-          <w:u w:val="single"/>
-          <w:lang w:val="en-US"/>
-        </w:rPr>
-        <w:t>https://bit.ly/3lHbiKj</w:t>
-      </w:r>
-    </w:p>
-    <w:p>
-      <w:pPr>
-        <w:jc w:val="both"/>
-        <w:rPr>
-          <w:b/>
-          <w:bCs/>
-          <w:color w:val="4BACC6" w:themeColor="accent5"/>
-          <w:sz w:val="24"/>
-          <w:szCs w:val="24"/>
-          <w:lang w:val="en-US"/>
-        </w:rPr>
       </w:pPr>
     </w:p>
     <w:p>
@@ -2246,19 +2210,8 @@
           <w:sz w:val="22"/>
           <w:szCs w:val="22"/>
         </w:rPr>
-        <w:t>k-</w:t>
-      </w:r>
-      <w:proofErr w:type="spellStart"/>
-      <w:r>
-        <w:rPr>
-          <w:b/>
-          <w:bCs/>
-          <w:sz w:val="22"/>
-          <w:szCs w:val="22"/>
-        </w:rPr>
-        <w:t>Opt</w:t>
-      </w:r>
-      <w:proofErr w:type="spellEnd"/>
+        <w:t>k-Opt</w:t>
+      </w:r>
       <w:r>
         <w:rPr>
           <w:sz w:val="22"/>
@@ -2993,7 +2946,16 @@
           <w:sz w:val="22"/>
           <w:szCs w:val="22"/>
         </w:rPr>
-        <w:t>Cities class</w:t>
+        <w:t>Map</w:t>
+      </w:r>
+      <w:r>
+        <w:rPr>
+          <w:b/>
+          <w:bCs/>
+          <w:sz w:val="22"/>
+          <w:szCs w:val="22"/>
+        </w:rPr>
+        <w:t xml:space="preserve"> class</w:t>
       </w:r>
     </w:p>
     <w:p>
@@ -3098,7 +3060,6 @@
         </w:rPr>
         <w:t>“</w:t>
       </w:r>
-      <w:proofErr w:type="spellStart"/>
       <w:r>
         <w:rPr>
           <w:sz w:val="22"/>
@@ -3106,7 +3067,6 @@
         </w:rPr>
         <w:t>settingNeighbor</w:t>
       </w:r>
-      <w:proofErr w:type="spellEnd"/>
       <w:r>
         <w:rPr>
           <w:sz w:val="22"/>
@@ -3128,7 +3088,6 @@
         </w:rPr>
         <w:t>“</w:t>
       </w:r>
-      <w:proofErr w:type="spellStart"/>
       <w:r>
         <w:rPr>
           <w:sz w:val="22"/>
@@ -3136,7 +3095,6 @@
         </w:rPr>
         <w:t>replacingNeighbor</w:t>
       </w:r>
-      <w:proofErr w:type="spellEnd"/>
       <w:r>
         <w:rPr>
           <w:sz w:val="22"/>
@@ -3163,7 +3121,35 @@
           <w:sz w:val="22"/>
           <w:szCs w:val="22"/>
         </w:rPr>
-        <w:t xml:space="preserve"> for dealing with cities.</w:t>
+        <w:t xml:space="preserve"> </w:t>
+      </w:r>
+      <w:r>
+        <w:rPr>
+          <w:sz w:val="22"/>
+          <w:szCs w:val="22"/>
+        </w:rPr>
+        <w:t>to</w:t>
+      </w:r>
+      <w:r>
+        <w:rPr>
+          <w:sz w:val="22"/>
+          <w:szCs w:val="22"/>
+        </w:rPr>
+        <w:t xml:space="preserve"> </w:t>
+      </w:r>
+      <w:r>
+        <w:rPr>
+          <w:sz w:val="22"/>
+          <w:szCs w:val="22"/>
+        </w:rPr>
+        <w:t xml:space="preserve">handle </w:t>
+      </w:r>
+      <w:r>
+        <w:rPr>
+          <w:sz w:val="22"/>
+          <w:szCs w:val="22"/>
+        </w:rPr>
+        <w:t>cities.</w:t>
       </w:r>
     </w:p>
     <w:p>
@@ -4542,23 +4528,7 @@
                 <w:sz w:val="22"/>
                 <w:szCs w:val="22"/>
               </w:rPr>
-              <w:t xml:space="preserve"> time, the mileage and route output were the same. The timing (</w:t>
-            </w:r>
-            <w:proofErr w:type="spellStart"/>
-            <w:r>
-              <w:rPr>
-                <w:sz w:val="22"/>
-                <w:szCs w:val="22"/>
-              </w:rPr>
-              <w:t>ms</w:t>
-            </w:r>
-            <w:proofErr w:type="spellEnd"/>
-            <w:r>
-              <w:rPr>
-                <w:sz w:val="22"/>
-                <w:szCs w:val="22"/>
-              </w:rPr>
-              <w:t xml:space="preserve">) improved marginally </w:t>
+              <w:t xml:space="preserve"> time, the mileage and route output were the same. The timing (ms) improved marginally </w:t>
             </w:r>
             <w:r>
               <w:rPr>
@@ -4780,23 +4750,7 @@
           <w:sz w:val="22"/>
           <w:szCs w:val="22"/>
         </w:rPr>
-        <w:t>The benchmarks for the following tests were determined by taking the best time (</w:t>
-      </w:r>
-      <w:proofErr w:type="spellStart"/>
-      <w:r>
-        <w:rPr>
-          <w:sz w:val="22"/>
-          <w:szCs w:val="22"/>
-        </w:rPr>
-        <w:t>ms</w:t>
-      </w:r>
-      <w:proofErr w:type="spellEnd"/>
-      <w:r>
-        <w:rPr>
-          <w:sz w:val="22"/>
-          <w:szCs w:val="22"/>
-        </w:rPr>
-        <w:t>) from 1000 attempts using the same file, distance result and rout</w:t>
+        <w:t>The benchmarks for the following tests were determined by taking the best time (ms) from 1000 attempts using the same file, distance result and rout</w:t>
       </w:r>
       <w:r>
         <w:rPr>
@@ -5964,27 +5918,7 @@
           <w:szCs w:val="22"/>
           <w:lang w:val="en-US"/>
         </w:rPr>
-        <w:t xml:space="preserve">Intel(R) </w:t>
-      </w:r>
-      <w:proofErr w:type="gramStart"/>
-      <w:r>
-        <w:rPr>
-          <w:color w:val="595959" w:themeColor="text1" w:themeTint="A6"/>
-          <w:sz w:val="22"/>
-          <w:szCs w:val="22"/>
-          <w:lang w:val="en-US"/>
-        </w:rPr>
-        <w:t>Core(</w:t>
-      </w:r>
-      <w:proofErr w:type="gramEnd"/>
-      <w:r>
-        <w:rPr>
-          <w:color w:val="595959" w:themeColor="text1" w:themeTint="A6"/>
-          <w:sz w:val="22"/>
-          <w:szCs w:val="22"/>
-          <w:lang w:val="en-US"/>
-        </w:rPr>
-        <w:t>TM) i7-3632QM CPU @ 2.20GHz   2.20 GHz.</w:t>
+        <w:t>Intel(R) Core(TM) i7-3632QM CPU @ 2.20GHz   2.20 GHz.</w:t>
       </w:r>
     </w:p>
     <w:p>

</xml_diff>